<commit_message>
optimise the 'Practical Skills'
</commit_message>
<xml_diff>
--- a/Personal Note.docx
+++ b/Personal Note.docx
@@ -238,9 +238,6 @@
     <w:p>
       <w:pPr>
         <w:jc w:val="left"/>
-        <w:rPr>
-          <w:rFonts w:hint="eastAsia"/>
-        </w:rPr>
       </w:pPr>
       <w:r>
         <w:t xml:space="preserve">2, </w:t>
@@ -281,6 +278,1743 @@
       <w:r>
         <w:t>vel</w:t>
       </w:r>
+    </w:p>
+    <w:p>
+      <w:pPr>
+        <w:jc w:val="left"/>
+      </w:pPr>
+      <w:r>
+        <w:t xml:space="preserve">3, at, on, in </w:t>
+      </w:r>
+      <w:r>
+        <w:rPr>
+          <w:rFonts w:hint="eastAsia"/>
+        </w:rPr>
+        <w:t>用法：</w:t>
+      </w:r>
+    </w:p>
+    <w:p>
+      <w:pPr>
+        <w:jc w:val="left"/>
+      </w:pPr>
+      <w:r>
+        <w:t xml:space="preserve">at: </w:t>
+      </w:r>
+      <w:r>
+        <w:rPr>
+          <w:rFonts w:hint="eastAsia"/>
+        </w:rPr>
+        <w:t>用于具体时间</w:t>
+      </w:r>
+      <w:r>
+        <w:rPr>
+          <w:rFonts w:hint="eastAsia"/>
+        </w:rPr>
+        <w:t>点</w:t>
+      </w:r>
+      <w:r>
+        <w:rPr>
+          <w:rFonts w:hint="eastAsia"/>
+        </w:rPr>
+        <w:t>，节日也是时间点</w:t>
+      </w:r>
+      <w:r>
+        <w:br/>
+      </w:r>
+      <w:r>
+        <w:rPr>
+          <w:rFonts w:hint="eastAsia"/>
+        </w:rPr>
+        <w:t>a</w:t>
+      </w:r>
+      <w:r>
+        <w:t xml:space="preserve">t 7 o’clock, at breakfast, </w:t>
+      </w:r>
+      <w:r>
+        <w:br/>
+        <w:t>at noon / midday / night</w:t>
+      </w:r>
+      <w:r>
+        <w:br/>
+        <w:t>at the weekend</w:t>
+      </w:r>
+      <w:r>
+        <w:br/>
+      </w:r>
+      <w:r>
+        <w:rPr>
+          <w:rFonts w:hint="eastAsia"/>
+        </w:rPr>
+        <w:t>at</w:t>
+      </w:r>
+      <w:r>
+        <w:t xml:space="preserve"> Christmas</w:t>
+      </w:r>
+    </w:p>
+    <w:p>
+      <w:pPr>
+        <w:jc w:val="left"/>
+      </w:pPr>
+      <w:r>
+        <w:t xml:space="preserve">on: </w:t>
+      </w:r>
+      <w:r>
+        <w:rPr>
+          <w:rFonts w:hint="eastAsia"/>
+        </w:rPr>
+        <w:t>用于</w:t>
+      </w:r>
+      <w:r>
+        <w:rPr>
+          <w:rFonts w:hint="eastAsia"/>
+        </w:rPr>
+        <w:t>特定的一天，日期，周内的一天</w:t>
+      </w:r>
+      <w:r>
+        <w:br/>
+        <w:t>on Tuesday</w:t>
+      </w:r>
+      <w:r>
+        <w:br/>
+        <w:t>on 3</w:t>
+      </w:r>
+      <w:r>
+        <w:rPr>
+          <w:vertAlign w:val="superscript"/>
+        </w:rPr>
+        <w:t>rd</w:t>
+      </w:r>
+      <w:r>
+        <w:t xml:space="preserve">  May</w:t>
+      </w:r>
+      <w:r>
+        <w:br/>
+        <w:t>on Sunday morning</w:t>
+      </w:r>
+      <w:r>
+        <w:br/>
+        <w:t>on Christmas day</w:t>
+      </w:r>
+    </w:p>
+    <w:p>
+      <w:pPr>
+        <w:jc w:val="left"/>
+      </w:pPr>
+      <w:r>
+        <w:t xml:space="preserve">in: </w:t>
+      </w:r>
+      <w:r>
+        <w:rPr>
+          <w:rFonts w:hint="eastAsia"/>
+        </w:rPr>
+        <w:t>用于一天的某段时间，年，季节</w:t>
+      </w:r>
+      <w:r>
+        <w:br/>
+        <w:t xml:space="preserve">in the morning / afternoon / evening </w:t>
+      </w:r>
+      <w:r>
+        <w:br/>
+        <w:t>in spring / winter</w:t>
+      </w:r>
+      <w:r>
+        <w:br/>
+        <w:t>in 1996</w:t>
+      </w:r>
+    </w:p>
+    <w:tbl>
+      <w:tblPr>
+        <w:tblStyle w:val="a8"/>
+        <w:tblW w:w="0" w:type="auto"/>
+        <w:tblLook w:val="04A0" w:firstRow="1" w:lastRow="0" w:firstColumn="1" w:lastColumn="0" w:noHBand="0" w:noVBand="1"/>
+      </w:tblPr>
+      <w:tblGrid>
+        <w:gridCol w:w="8296"/>
+      </w:tblGrid>
+      <w:tr>
+        <w:tc>
+          <w:tcPr>
+            <w:tcW w:w="8296" w:type="dxa"/>
+          </w:tcPr>
+          <w:p>
+            <w:pPr>
+              <w:widowControl/>
+              <w:numPr>
+                <w:ilvl w:val="0"/>
+                <w:numId w:val="2"/>
+              </w:numPr>
+              <w:spacing w:before="100" w:beforeAutospacing="1" w:after="100" w:afterAutospacing="1"/>
+              <w:jc w:val="left"/>
+              <w:rPr>
+                <w:rFonts w:ascii="Times New Roman" w:eastAsia="Times New Roman" w:hAnsi="Times New Roman" w:cs="Times New Roman"/>
+                <w:kern w:val="0"/>
+                <w:sz w:val="24"/>
+                <w:szCs w:val="24"/>
+                <w14:ligatures w14:val="none"/>
+              </w:rPr>
+            </w:pPr>
+            <w:r>
+              <w:rPr>
+                <w:rFonts w:ascii="Times New Roman" w:eastAsia="Times New Roman" w:hAnsi="Times New Roman" w:cs="Times New Roman"/>
+                <w:b/>
+                <w:bCs/>
+                <w:kern w:val="0"/>
+                <w:sz w:val="24"/>
+                <w:szCs w:val="24"/>
+                <w14:ligatures w14:val="none"/>
+              </w:rPr>
+              <w:t>Time expressions with at</w:t>
+            </w:r>
+          </w:p>
+          <w:p>
+            <w:pPr>
+              <w:widowControl/>
+              <w:numPr>
+                <w:ilvl w:val="1"/>
+                <w:numId w:val="2"/>
+              </w:numPr>
+              <w:spacing w:before="100" w:beforeAutospacing="1" w:after="100" w:afterAutospacing="1"/>
+              <w:jc w:val="left"/>
+              <w:rPr>
+                <w:rFonts w:ascii="Times New Roman" w:eastAsia="Times New Roman" w:hAnsi="Times New Roman" w:cs="Times New Roman"/>
+                <w:kern w:val="0"/>
+                <w:sz w:val="24"/>
+                <w:szCs w:val="24"/>
+                <w14:ligatures w14:val="none"/>
+              </w:rPr>
+            </w:pPr>
+            <w:r>
+              <w:rPr>
+                <w:rFonts w:ascii="Times New Roman" w:eastAsia="Times New Roman" w:hAnsi="Times New Roman" w:cs="Times New Roman"/>
+                <w:kern w:val="0"/>
+                <w:sz w:val="24"/>
+                <w:szCs w:val="24"/>
+                <w14:ligatures w14:val="none"/>
+              </w:rPr>
+              <w:t xml:space="preserve">specific times - </w:t>
+            </w:r>
+            <w:r>
+              <w:rPr>
+                <w:rFonts w:ascii="Times New Roman" w:eastAsia="Times New Roman" w:hAnsi="Times New Roman" w:cs="Times New Roman"/>
+                <w:b/>
+                <w:bCs/>
+                <w:kern w:val="0"/>
+                <w:sz w:val="24"/>
+                <w:szCs w:val="24"/>
+                <w14:ligatures w14:val="none"/>
+              </w:rPr>
+              <w:t>at</w:t>
+            </w:r>
+            <w:r>
+              <w:rPr>
+                <w:rFonts w:ascii="Times New Roman" w:eastAsia="Times New Roman" w:hAnsi="Times New Roman" w:cs="Times New Roman"/>
+                <w:kern w:val="0"/>
+                <w:sz w:val="24"/>
+                <w:szCs w:val="24"/>
+                <w14:ligatures w14:val="none"/>
+              </w:rPr>
+              <w:t xml:space="preserve"> </w:t>
+            </w:r>
+            <w:r>
+              <w:rPr>
+                <w:rFonts w:ascii="Times New Roman" w:eastAsia="Times New Roman" w:hAnsi="Times New Roman" w:cs="Times New Roman"/>
+                <w:b/>
+                <w:bCs/>
+                <w:kern w:val="0"/>
+                <w:sz w:val="24"/>
+                <w:szCs w:val="24"/>
+                <w14:ligatures w14:val="none"/>
+              </w:rPr>
+              <w:t>one o’clock / at 2:30pm</w:t>
+            </w:r>
+          </w:p>
+          <w:p>
+            <w:pPr>
+              <w:widowControl/>
+              <w:numPr>
+                <w:ilvl w:val="1"/>
+                <w:numId w:val="2"/>
+              </w:numPr>
+              <w:spacing w:before="100" w:beforeAutospacing="1" w:after="100" w:afterAutospacing="1"/>
+              <w:jc w:val="left"/>
+              <w:rPr>
+                <w:rFonts w:ascii="Times New Roman" w:eastAsia="Times New Roman" w:hAnsi="Times New Roman" w:cs="Times New Roman"/>
+                <w:kern w:val="0"/>
+                <w:sz w:val="24"/>
+                <w:szCs w:val="24"/>
+                <w14:ligatures w14:val="none"/>
+              </w:rPr>
+            </w:pPr>
+            <w:r>
+              <w:rPr>
+                <w:rFonts w:ascii="Times New Roman" w:eastAsia="Times New Roman" w:hAnsi="Times New Roman" w:cs="Times New Roman"/>
+                <w:kern w:val="0"/>
+                <w:sz w:val="24"/>
+                <w:szCs w:val="24"/>
+                <w14:ligatures w14:val="none"/>
+              </w:rPr>
+              <w:t xml:space="preserve">points of the day - </w:t>
+            </w:r>
+            <w:r>
+              <w:rPr>
+                <w:rFonts w:ascii="Times New Roman" w:eastAsia="Times New Roman" w:hAnsi="Times New Roman" w:cs="Times New Roman"/>
+                <w:b/>
+                <w:bCs/>
+                <w:kern w:val="0"/>
+                <w:sz w:val="24"/>
+                <w:szCs w:val="24"/>
+                <w14:ligatures w14:val="none"/>
+              </w:rPr>
+              <w:t xml:space="preserve">at noon / at midday / at night / at midnight </w:t>
+            </w:r>
+          </w:p>
+          <w:p>
+            <w:pPr>
+              <w:widowControl/>
+              <w:numPr>
+                <w:ilvl w:val="1"/>
+                <w:numId w:val="2"/>
+              </w:numPr>
+              <w:spacing w:before="100" w:beforeAutospacing="1" w:after="100" w:afterAutospacing="1"/>
+              <w:jc w:val="left"/>
+              <w:rPr>
+                <w:rFonts w:ascii="Times New Roman" w:eastAsia="Times New Roman" w:hAnsi="Times New Roman" w:cs="Times New Roman"/>
+                <w:kern w:val="0"/>
+                <w:sz w:val="24"/>
+                <w:szCs w:val="24"/>
+                <w14:ligatures w14:val="none"/>
+              </w:rPr>
+            </w:pPr>
+            <w:r>
+              <w:rPr>
+                <w:rFonts w:ascii="Times New Roman" w:eastAsia="Times New Roman" w:hAnsi="Times New Roman" w:cs="Times New Roman"/>
+                <w:kern w:val="0"/>
+                <w:sz w:val="24"/>
+                <w:szCs w:val="24"/>
+                <w14:ligatures w14:val="none"/>
+              </w:rPr>
+              <w:t xml:space="preserve">points of the day when things happen - </w:t>
+            </w:r>
+            <w:r>
+              <w:rPr>
+                <w:rFonts w:ascii="Times New Roman" w:eastAsia="Times New Roman" w:hAnsi="Times New Roman" w:cs="Times New Roman"/>
+                <w:b/>
+                <w:bCs/>
+                <w:kern w:val="0"/>
+                <w:sz w:val="24"/>
+                <w:szCs w:val="24"/>
+                <w14:ligatures w14:val="none"/>
+              </w:rPr>
+              <w:t>at</w:t>
+            </w:r>
+            <w:r>
+              <w:rPr>
+                <w:rFonts w:ascii="Times New Roman" w:eastAsia="Times New Roman" w:hAnsi="Times New Roman" w:cs="Times New Roman"/>
+                <w:kern w:val="0"/>
+                <w:sz w:val="24"/>
+                <w:szCs w:val="24"/>
+                <w14:ligatures w14:val="none"/>
+              </w:rPr>
+              <w:t xml:space="preserve"> </w:t>
+            </w:r>
+            <w:r>
+              <w:rPr>
+                <w:rFonts w:ascii="Times New Roman" w:eastAsia="Times New Roman" w:hAnsi="Times New Roman" w:cs="Times New Roman"/>
+                <w:b/>
+                <w:bCs/>
+                <w:kern w:val="0"/>
+                <w:sz w:val="24"/>
+                <w:szCs w:val="24"/>
+                <w14:ligatures w14:val="none"/>
+              </w:rPr>
+              <w:t>breakfast / at dinner / at lunchtime</w:t>
+            </w:r>
+          </w:p>
+          <w:p>
+            <w:pPr>
+              <w:widowControl/>
+              <w:numPr>
+                <w:ilvl w:val="1"/>
+                <w:numId w:val="2"/>
+              </w:numPr>
+              <w:spacing w:before="100" w:beforeAutospacing="1" w:after="100" w:afterAutospacing="1"/>
+              <w:jc w:val="left"/>
+              <w:rPr>
+                <w:rFonts w:ascii="Times New Roman" w:eastAsia="Times New Roman" w:hAnsi="Times New Roman" w:cs="Times New Roman"/>
+                <w:kern w:val="0"/>
+                <w:sz w:val="24"/>
+                <w:szCs w:val="24"/>
+                <w14:ligatures w14:val="none"/>
+              </w:rPr>
+            </w:pPr>
+            <w:r>
+              <w:rPr>
+                <w:rFonts w:ascii="Times New Roman" w:eastAsia="Times New Roman" w:hAnsi="Times New Roman" w:cs="Times New Roman"/>
+                <w:kern w:val="0"/>
+                <w:sz w:val="24"/>
+                <w:szCs w:val="24"/>
+                <w14:ligatures w14:val="none"/>
+              </w:rPr>
+              <w:t>festivals and special days -</w:t>
+            </w:r>
+            <w:r>
+              <w:rPr>
+                <w:rFonts w:ascii="Times New Roman" w:eastAsia="Times New Roman" w:hAnsi="Times New Roman" w:cs="Times New Roman"/>
+                <w:b/>
+                <w:bCs/>
+                <w:kern w:val="0"/>
+                <w:sz w:val="24"/>
+                <w:szCs w:val="24"/>
+                <w14:ligatures w14:val="none"/>
+              </w:rPr>
+              <w:t xml:space="preserve"> at Easter, at Eid</w:t>
+            </w:r>
+          </w:p>
+          <w:p>
+            <w:pPr>
+              <w:widowControl/>
+              <w:numPr>
+                <w:ilvl w:val="1"/>
+                <w:numId w:val="2"/>
+              </w:numPr>
+              <w:spacing w:before="100" w:beforeAutospacing="1" w:after="100" w:afterAutospacing="1"/>
+              <w:jc w:val="left"/>
+              <w:rPr>
+                <w:rFonts w:ascii="Times New Roman" w:eastAsia="Times New Roman" w:hAnsi="Times New Roman" w:cs="Times New Roman"/>
+                <w:kern w:val="0"/>
+                <w:sz w:val="24"/>
+                <w:szCs w:val="24"/>
+                <w14:ligatures w14:val="none"/>
+              </w:rPr>
+            </w:pPr>
+            <w:r>
+              <w:rPr>
+                <w:rFonts w:ascii="Times New Roman" w:eastAsia="Times New Roman" w:hAnsi="Times New Roman" w:cs="Times New Roman"/>
+                <w:kern w:val="0"/>
+                <w:sz w:val="24"/>
+                <w:szCs w:val="24"/>
+                <w14:ligatures w14:val="none"/>
+              </w:rPr>
+              <w:t>weekend -</w:t>
+            </w:r>
+            <w:r>
+              <w:rPr>
+                <w:rFonts w:ascii="Times New Roman" w:eastAsia="Times New Roman" w:hAnsi="Times New Roman" w:cs="Times New Roman"/>
+                <w:b/>
+                <w:bCs/>
+                <w:kern w:val="0"/>
+                <w:sz w:val="24"/>
+                <w:szCs w:val="24"/>
+                <w14:ligatures w14:val="none"/>
+              </w:rPr>
+              <w:t> at the weekend</w:t>
+            </w:r>
+          </w:p>
+          <w:p>
+            <w:pPr>
+              <w:widowControl/>
+              <w:spacing w:before="100" w:beforeAutospacing="1" w:after="100" w:afterAutospacing="1"/>
+              <w:ind w:left="720"/>
+              <w:jc w:val="left"/>
+              <w:rPr>
+                <w:rFonts w:ascii="Times New Roman" w:eastAsia="Times New Roman" w:hAnsi="Times New Roman" w:cs="Times New Roman"/>
+                <w:kern w:val="0"/>
+                <w:sz w:val="24"/>
+                <w:szCs w:val="24"/>
+                <w14:ligatures w14:val="none"/>
+              </w:rPr>
+            </w:pPr>
+            <w:r>
+              <w:rPr>
+                <w:rFonts w:ascii="Times New Roman" w:eastAsia="Times New Roman" w:hAnsi="Times New Roman" w:cs="Times New Roman"/>
+                <w:b/>
+                <w:bCs/>
+                <w:kern w:val="0"/>
+                <w:sz w:val="24"/>
+                <w:szCs w:val="24"/>
+                <w14:ligatures w14:val="none"/>
+              </w:rPr>
+              <w:t>Time expressions with on</w:t>
+            </w:r>
+          </w:p>
+          <w:p>
+            <w:pPr>
+              <w:widowControl/>
+              <w:numPr>
+                <w:ilvl w:val="1"/>
+                <w:numId w:val="2"/>
+              </w:numPr>
+              <w:spacing w:before="100" w:beforeAutospacing="1" w:after="100" w:afterAutospacing="1"/>
+              <w:jc w:val="left"/>
+              <w:rPr>
+                <w:rFonts w:ascii="Times New Roman" w:eastAsia="Times New Roman" w:hAnsi="Times New Roman" w:cs="Times New Roman"/>
+                <w:kern w:val="0"/>
+                <w:sz w:val="24"/>
+                <w:szCs w:val="24"/>
+                <w14:ligatures w14:val="none"/>
+              </w:rPr>
+            </w:pPr>
+            <w:r>
+              <w:rPr>
+                <w:rFonts w:ascii="Times New Roman" w:eastAsia="Times New Roman" w:hAnsi="Times New Roman" w:cs="Times New Roman"/>
+                <w:kern w:val="0"/>
+                <w:sz w:val="24"/>
+                <w:szCs w:val="24"/>
+                <w14:ligatures w14:val="none"/>
+              </w:rPr>
+              <w:t>specific dates -</w:t>
+            </w:r>
+            <w:r>
+              <w:rPr>
+                <w:rFonts w:ascii="Times New Roman" w:eastAsia="Times New Roman" w:hAnsi="Times New Roman" w:cs="Times New Roman"/>
+                <w:b/>
+                <w:bCs/>
+                <w:kern w:val="0"/>
+                <w:sz w:val="24"/>
+                <w:szCs w:val="24"/>
+                <w14:ligatures w14:val="none"/>
+              </w:rPr>
+              <w:t xml:space="preserve"> on 3rd May </w:t>
+            </w:r>
+          </w:p>
+          <w:p>
+            <w:pPr>
+              <w:widowControl/>
+              <w:numPr>
+                <w:ilvl w:val="1"/>
+                <w:numId w:val="2"/>
+              </w:numPr>
+              <w:spacing w:before="100" w:beforeAutospacing="1" w:after="100" w:afterAutospacing="1"/>
+              <w:jc w:val="left"/>
+              <w:rPr>
+                <w:rFonts w:ascii="Times New Roman" w:eastAsia="Times New Roman" w:hAnsi="Times New Roman" w:cs="Times New Roman"/>
+                <w:kern w:val="0"/>
+                <w:sz w:val="24"/>
+                <w:szCs w:val="24"/>
+                <w14:ligatures w14:val="none"/>
+              </w:rPr>
+            </w:pPr>
+            <w:r>
+              <w:rPr>
+                <w:rFonts w:ascii="Times New Roman" w:eastAsia="Times New Roman" w:hAnsi="Times New Roman" w:cs="Times New Roman"/>
+                <w:kern w:val="0"/>
+                <w:sz w:val="24"/>
+                <w:szCs w:val="24"/>
+                <w14:ligatures w14:val="none"/>
+              </w:rPr>
+              <w:t xml:space="preserve">specific days - </w:t>
+            </w:r>
+            <w:r>
+              <w:rPr>
+                <w:rFonts w:ascii="Times New Roman" w:eastAsia="Times New Roman" w:hAnsi="Times New Roman" w:cs="Times New Roman"/>
+                <w:b/>
+                <w:bCs/>
+                <w:kern w:val="0"/>
+                <w:sz w:val="24"/>
+                <w:szCs w:val="24"/>
+                <w14:ligatures w14:val="none"/>
+              </w:rPr>
+              <w:t>on Christmas Day / on New Year's Eve</w:t>
+            </w:r>
+          </w:p>
+          <w:p>
+            <w:pPr>
+              <w:widowControl/>
+              <w:numPr>
+                <w:ilvl w:val="1"/>
+                <w:numId w:val="2"/>
+              </w:numPr>
+              <w:spacing w:before="100" w:beforeAutospacing="1" w:after="100" w:afterAutospacing="1"/>
+              <w:jc w:val="left"/>
+              <w:rPr>
+                <w:rFonts w:ascii="Times New Roman" w:eastAsia="Times New Roman" w:hAnsi="Times New Roman" w:cs="Times New Roman"/>
+                <w:kern w:val="0"/>
+                <w:sz w:val="24"/>
+                <w:szCs w:val="24"/>
+                <w14:ligatures w14:val="none"/>
+              </w:rPr>
+            </w:pPr>
+            <w:r>
+              <w:rPr>
+                <w:rFonts w:ascii="Times New Roman" w:eastAsia="Times New Roman" w:hAnsi="Times New Roman" w:cs="Times New Roman"/>
+                <w:kern w:val="0"/>
+                <w:sz w:val="24"/>
+                <w:szCs w:val="24"/>
+                <w14:ligatures w14:val="none"/>
+              </w:rPr>
+              <w:lastRenderedPageBreak/>
+              <w:t xml:space="preserve">days of the week - </w:t>
+            </w:r>
+            <w:r>
+              <w:rPr>
+                <w:rFonts w:ascii="Times New Roman" w:eastAsia="Times New Roman" w:hAnsi="Times New Roman" w:cs="Times New Roman"/>
+                <w:b/>
+                <w:bCs/>
+                <w:kern w:val="0"/>
+                <w:sz w:val="24"/>
+                <w:szCs w:val="24"/>
+                <w14:ligatures w14:val="none"/>
+              </w:rPr>
+              <w:t>on Monday / on Mondays</w:t>
+            </w:r>
+          </w:p>
+          <w:p>
+            <w:pPr>
+              <w:widowControl/>
+              <w:spacing w:before="100" w:beforeAutospacing="1" w:after="100" w:afterAutospacing="1"/>
+              <w:ind w:left="720"/>
+              <w:jc w:val="left"/>
+              <w:rPr>
+                <w:rFonts w:ascii="Times New Roman" w:eastAsia="Times New Roman" w:hAnsi="Times New Roman" w:cs="Times New Roman"/>
+                <w:kern w:val="0"/>
+                <w:sz w:val="24"/>
+                <w:szCs w:val="24"/>
+                <w14:ligatures w14:val="none"/>
+              </w:rPr>
+            </w:pPr>
+            <w:r>
+              <w:rPr>
+                <w:rFonts w:ascii="Times New Roman" w:eastAsia="Times New Roman" w:hAnsi="Times New Roman" w:cs="Times New Roman"/>
+                <w:b/>
+                <w:bCs/>
+                <w:kern w:val="0"/>
+                <w:sz w:val="24"/>
+                <w:szCs w:val="24"/>
+                <w14:ligatures w14:val="none"/>
+              </w:rPr>
+              <w:t>Time expressions with in</w:t>
+            </w:r>
+          </w:p>
+          <w:p>
+            <w:pPr>
+              <w:widowControl/>
+              <w:numPr>
+                <w:ilvl w:val="1"/>
+                <w:numId w:val="2"/>
+              </w:numPr>
+              <w:spacing w:before="100" w:beforeAutospacing="1" w:after="100" w:afterAutospacing="1"/>
+              <w:jc w:val="left"/>
+              <w:rPr>
+                <w:rFonts w:ascii="Times New Roman" w:eastAsia="Times New Roman" w:hAnsi="Times New Roman" w:cs="Times New Roman"/>
+                <w:kern w:val="0"/>
+                <w:sz w:val="24"/>
+                <w:szCs w:val="24"/>
+                <w14:ligatures w14:val="none"/>
+              </w:rPr>
+            </w:pPr>
+            <w:r>
+              <w:rPr>
+                <w:rFonts w:ascii="Times New Roman" w:eastAsia="Times New Roman" w:hAnsi="Times New Roman" w:cs="Times New Roman"/>
+                <w:kern w:val="0"/>
+                <w:sz w:val="24"/>
+                <w:szCs w:val="24"/>
+                <w14:ligatures w14:val="none"/>
+              </w:rPr>
+              <w:t>parts of the day -</w:t>
+            </w:r>
+            <w:r>
+              <w:rPr>
+                <w:rFonts w:ascii="Times New Roman" w:eastAsia="Times New Roman" w:hAnsi="Times New Roman" w:cs="Times New Roman"/>
+                <w:b/>
+                <w:bCs/>
+                <w:kern w:val="0"/>
+                <w:sz w:val="24"/>
+                <w:szCs w:val="24"/>
+                <w14:ligatures w14:val="none"/>
+              </w:rPr>
+              <w:t xml:space="preserve"> in the morning / in the afternoon / in the evening</w:t>
+            </w:r>
+          </w:p>
+          <w:p>
+            <w:pPr>
+              <w:widowControl/>
+              <w:numPr>
+                <w:ilvl w:val="1"/>
+                <w:numId w:val="2"/>
+              </w:numPr>
+              <w:spacing w:before="100" w:beforeAutospacing="1" w:after="100" w:afterAutospacing="1"/>
+              <w:jc w:val="left"/>
+              <w:rPr>
+                <w:rFonts w:ascii="Times New Roman" w:eastAsia="Times New Roman" w:hAnsi="Times New Roman" w:cs="Times New Roman"/>
+                <w:kern w:val="0"/>
+                <w:sz w:val="24"/>
+                <w:szCs w:val="24"/>
+                <w14:ligatures w14:val="none"/>
+              </w:rPr>
+            </w:pPr>
+            <w:r>
+              <w:rPr>
+                <w:rFonts w:ascii="Times New Roman" w:eastAsia="Times New Roman" w:hAnsi="Times New Roman" w:cs="Times New Roman"/>
+                <w:kern w:val="0"/>
+                <w:sz w:val="24"/>
+                <w:szCs w:val="24"/>
+                <w14:ligatures w14:val="none"/>
+              </w:rPr>
+              <w:t xml:space="preserve">seasons - </w:t>
+            </w:r>
+            <w:r>
+              <w:rPr>
+                <w:rFonts w:ascii="Times New Roman" w:eastAsia="Times New Roman" w:hAnsi="Times New Roman" w:cs="Times New Roman"/>
+                <w:b/>
+                <w:bCs/>
+                <w:kern w:val="0"/>
+                <w:sz w:val="24"/>
+                <w:szCs w:val="24"/>
+                <w14:ligatures w14:val="none"/>
+              </w:rPr>
+              <w:t>in spring / in summer / in autumn / in winter</w:t>
+            </w:r>
+          </w:p>
+          <w:p>
+            <w:pPr>
+              <w:widowControl/>
+              <w:numPr>
+                <w:ilvl w:val="1"/>
+                <w:numId w:val="2"/>
+              </w:numPr>
+              <w:spacing w:before="100" w:beforeAutospacing="1" w:after="100" w:afterAutospacing="1"/>
+              <w:jc w:val="left"/>
+              <w:rPr>
+                <w:rFonts w:ascii="Times New Roman" w:eastAsia="Times New Roman" w:hAnsi="Times New Roman" w:cs="Times New Roman"/>
+                <w:kern w:val="0"/>
+                <w:sz w:val="24"/>
+                <w:szCs w:val="24"/>
+                <w14:ligatures w14:val="none"/>
+              </w:rPr>
+            </w:pPr>
+            <w:r>
+              <w:rPr>
+                <w:rFonts w:ascii="Times New Roman" w:eastAsia="Times New Roman" w:hAnsi="Times New Roman" w:cs="Times New Roman"/>
+                <w:kern w:val="0"/>
+                <w:sz w:val="24"/>
+                <w:szCs w:val="24"/>
+                <w14:ligatures w14:val="none"/>
+              </w:rPr>
+              <w:t xml:space="preserve">years - </w:t>
+            </w:r>
+            <w:r>
+              <w:rPr>
+                <w:rFonts w:ascii="Times New Roman" w:eastAsia="Times New Roman" w:hAnsi="Times New Roman" w:cs="Times New Roman"/>
+                <w:b/>
+                <w:bCs/>
+                <w:kern w:val="0"/>
+                <w:sz w:val="24"/>
+                <w:szCs w:val="24"/>
+                <w14:ligatures w14:val="none"/>
+              </w:rPr>
+              <w:t>in 1996</w:t>
+            </w:r>
+          </w:p>
+          <w:p>
+            <w:pPr>
+              <w:jc w:val="left"/>
+              <w:rPr>
+                <w:rFonts w:hint="eastAsia"/>
+              </w:rPr>
+            </w:pPr>
+          </w:p>
+        </w:tc>
+      </w:tr>
+    </w:tbl>
+    <w:p>
+      <w:pPr>
+        <w:jc w:val="left"/>
+      </w:pPr>
+    </w:p>
+    <w:tbl>
+      <w:tblPr>
+        <w:tblStyle w:val="a8"/>
+        <w:tblW w:w="0" w:type="auto"/>
+        <w:tblLook w:val="04A0" w:firstRow="1" w:lastRow="0" w:firstColumn="1" w:lastColumn="0" w:noHBand="0" w:noVBand="1"/>
+      </w:tblPr>
+      <w:tblGrid>
+        <w:gridCol w:w="8296"/>
+      </w:tblGrid>
+      <w:tr>
+        <w:tc>
+          <w:tcPr>
+            <w:tcW w:w="8296" w:type="dxa"/>
+          </w:tcPr>
+          <w:p>
+            <w:pPr>
+              <w:widowControl/>
+              <w:spacing w:before="100" w:beforeAutospacing="1" w:after="100" w:afterAutospacing="1"/>
+              <w:jc w:val="left"/>
+              <w:outlineLvl w:val="2"/>
+              <w:rPr>
+                <w:rFonts w:ascii="Times New Roman" w:eastAsia="Times New Roman" w:hAnsi="Times New Roman" w:cs="Times New Roman"/>
+                <w:b/>
+                <w:bCs/>
+                <w:kern w:val="0"/>
+                <w:sz w:val="27"/>
+                <w:szCs w:val="27"/>
+                <w14:ligatures w14:val="none"/>
+              </w:rPr>
+            </w:pPr>
+            <w:r>
+              <w:rPr>
+                <w:rFonts w:ascii="Times New Roman" w:eastAsia="Times New Roman" w:hAnsi="Times New Roman" w:cs="Times New Roman"/>
+                <w:b/>
+                <w:bCs/>
+                <w:kern w:val="0"/>
+                <w:sz w:val="27"/>
+                <w:szCs w:val="27"/>
+                <w14:ligatures w14:val="none"/>
+              </w:rPr>
+              <w:t>Tip 1 - On Saturday night</w:t>
+            </w:r>
+          </w:p>
+          <w:p>
+            <w:pPr>
+              <w:widowControl/>
+              <w:spacing w:before="100" w:beforeAutospacing="1" w:after="100" w:afterAutospacing="1"/>
+              <w:jc w:val="left"/>
+              <w:rPr>
+                <w:rFonts w:ascii="Times New Roman" w:eastAsia="Times New Roman" w:hAnsi="Times New Roman" w:cs="Times New Roman"/>
+                <w:kern w:val="0"/>
+                <w:sz w:val="24"/>
+                <w:szCs w:val="24"/>
+                <w14:ligatures w14:val="none"/>
+              </w:rPr>
+            </w:pPr>
+            <w:r>
+              <w:rPr>
+                <w:rFonts w:ascii="Times New Roman" w:eastAsia="Times New Roman" w:hAnsi="Times New Roman" w:cs="Times New Roman"/>
+                <w:kern w:val="0"/>
+                <w:sz w:val="24"/>
+                <w:szCs w:val="24"/>
+                <w14:ligatures w14:val="none"/>
+              </w:rPr>
+              <w:t xml:space="preserve">Look at this sentence. Should </w:t>
+            </w:r>
+            <w:r>
+              <w:rPr>
+                <w:rFonts w:ascii="Times New Roman" w:eastAsia="Times New Roman" w:hAnsi="Times New Roman" w:cs="Times New Roman"/>
+                <w:b/>
+                <w:bCs/>
+                <w:kern w:val="0"/>
+                <w:sz w:val="24"/>
+                <w:szCs w:val="24"/>
+                <w14:ligatures w14:val="none"/>
+              </w:rPr>
+              <w:t>in, on</w:t>
+            </w:r>
+            <w:r>
+              <w:rPr>
+                <w:rFonts w:ascii="Times New Roman" w:eastAsia="Times New Roman" w:hAnsi="Times New Roman" w:cs="Times New Roman"/>
+                <w:kern w:val="0"/>
+                <w:sz w:val="24"/>
+                <w:szCs w:val="24"/>
+                <w14:ligatures w14:val="none"/>
+              </w:rPr>
+              <w:t xml:space="preserve"> or </w:t>
+            </w:r>
+            <w:r>
+              <w:rPr>
+                <w:rFonts w:ascii="Times New Roman" w:eastAsia="Times New Roman" w:hAnsi="Times New Roman" w:cs="Times New Roman"/>
+                <w:b/>
+                <w:bCs/>
+                <w:kern w:val="0"/>
+                <w:sz w:val="24"/>
+                <w:szCs w:val="24"/>
+                <w14:ligatures w14:val="none"/>
+              </w:rPr>
+              <w:t>at</w:t>
+            </w:r>
+            <w:r>
+              <w:rPr>
+                <w:rFonts w:ascii="Times New Roman" w:eastAsia="Times New Roman" w:hAnsi="Times New Roman" w:cs="Times New Roman"/>
+                <w:kern w:val="0"/>
+                <w:sz w:val="24"/>
+                <w:szCs w:val="24"/>
+                <w14:ligatures w14:val="none"/>
+              </w:rPr>
+              <w:t xml:space="preserve"> go in the gap?</w:t>
+            </w:r>
+          </w:p>
+          <w:p>
+            <w:pPr>
+              <w:widowControl/>
+              <w:numPr>
+                <w:ilvl w:val="0"/>
+                <w:numId w:val="3"/>
+              </w:numPr>
+              <w:spacing w:before="100" w:beforeAutospacing="1" w:after="100" w:afterAutospacing="1"/>
+              <w:jc w:val="left"/>
+              <w:rPr>
+                <w:rFonts w:ascii="Times New Roman" w:eastAsia="Times New Roman" w:hAnsi="Times New Roman" w:cs="Times New Roman"/>
+                <w:kern w:val="0"/>
+                <w:sz w:val="24"/>
+                <w:szCs w:val="24"/>
+                <w14:ligatures w14:val="none"/>
+              </w:rPr>
+            </w:pPr>
+            <w:r>
+              <w:rPr>
+                <w:rFonts w:ascii="Times New Roman" w:eastAsia="Times New Roman" w:hAnsi="Times New Roman" w:cs="Times New Roman"/>
+                <w:kern w:val="0"/>
+                <w:sz w:val="24"/>
+                <w:szCs w:val="24"/>
+                <w14:ligatures w14:val="none"/>
+              </w:rPr>
+              <w:t>We're meeting __ Saturday night.</w:t>
+            </w:r>
+          </w:p>
+          <w:p>
+            <w:pPr>
+              <w:widowControl/>
+              <w:spacing w:before="100" w:beforeAutospacing="1" w:after="100" w:afterAutospacing="1"/>
+              <w:jc w:val="left"/>
+              <w:rPr>
+                <w:rFonts w:ascii="Times New Roman" w:eastAsia="Times New Roman" w:hAnsi="Times New Roman" w:cs="Times New Roman"/>
+                <w:kern w:val="0"/>
+                <w:sz w:val="24"/>
+                <w:szCs w:val="24"/>
+                <w14:ligatures w14:val="none"/>
+              </w:rPr>
+            </w:pPr>
+            <w:r>
+              <w:rPr>
+                <w:rFonts w:ascii="Times New Roman" w:eastAsia="Times New Roman" w:hAnsi="Times New Roman" w:cs="Times New Roman"/>
+                <w:kern w:val="0"/>
+                <w:sz w:val="24"/>
+                <w:szCs w:val="24"/>
+                <w14:ligatures w14:val="none"/>
+              </w:rPr>
+              <w:t xml:space="preserve">We would normally say </w:t>
+            </w:r>
+            <w:r>
+              <w:rPr>
+                <w:rFonts w:ascii="Times New Roman" w:eastAsia="Times New Roman" w:hAnsi="Times New Roman" w:cs="Times New Roman"/>
+                <w:b/>
+                <w:bCs/>
+                <w:kern w:val="0"/>
+                <w:sz w:val="24"/>
+                <w:szCs w:val="24"/>
+                <w14:ligatures w14:val="none"/>
+              </w:rPr>
+              <w:t>on</w:t>
+            </w:r>
+            <w:r>
+              <w:rPr>
+                <w:rFonts w:ascii="Times New Roman" w:eastAsia="Times New Roman" w:hAnsi="Times New Roman" w:cs="Times New Roman"/>
+                <w:kern w:val="0"/>
+                <w:sz w:val="24"/>
+                <w:szCs w:val="24"/>
+                <w14:ligatures w14:val="none"/>
+              </w:rPr>
+              <w:t xml:space="preserve"> Saturday and </w:t>
+            </w:r>
+            <w:r>
+              <w:rPr>
+                <w:rFonts w:ascii="Times New Roman" w:eastAsia="Times New Roman" w:hAnsi="Times New Roman" w:cs="Times New Roman"/>
+                <w:b/>
+                <w:bCs/>
+                <w:kern w:val="0"/>
+                <w:sz w:val="24"/>
+                <w:szCs w:val="24"/>
+                <w14:ligatures w14:val="none"/>
+              </w:rPr>
+              <w:t>at</w:t>
+            </w:r>
+            <w:r>
+              <w:rPr>
+                <w:rFonts w:ascii="Times New Roman" w:eastAsia="Times New Roman" w:hAnsi="Times New Roman" w:cs="Times New Roman"/>
+                <w:kern w:val="0"/>
+                <w:sz w:val="24"/>
+                <w:szCs w:val="24"/>
+                <w14:ligatures w14:val="none"/>
+              </w:rPr>
+              <w:t xml:space="preserve"> night. So should it be </w:t>
+            </w:r>
+            <w:r>
+              <w:rPr>
+                <w:rFonts w:ascii="Times New Roman" w:eastAsia="Times New Roman" w:hAnsi="Times New Roman" w:cs="Times New Roman"/>
+                <w:b/>
+                <w:bCs/>
+                <w:kern w:val="0"/>
+                <w:sz w:val="24"/>
+                <w:szCs w:val="24"/>
+                <w14:ligatures w14:val="none"/>
+              </w:rPr>
+              <w:t>on</w:t>
+            </w:r>
+            <w:r>
+              <w:rPr>
+                <w:rFonts w:ascii="Times New Roman" w:eastAsia="Times New Roman" w:hAnsi="Times New Roman" w:cs="Times New Roman"/>
+                <w:kern w:val="0"/>
+                <w:sz w:val="24"/>
+                <w:szCs w:val="24"/>
+                <w14:ligatures w14:val="none"/>
+              </w:rPr>
+              <w:t xml:space="preserve"> – for Saturday – or </w:t>
+            </w:r>
+            <w:r>
+              <w:rPr>
+                <w:rFonts w:ascii="Times New Roman" w:eastAsia="Times New Roman" w:hAnsi="Times New Roman" w:cs="Times New Roman"/>
+                <w:b/>
+                <w:bCs/>
+                <w:kern w:val="0"/>
+                <w:sz w:val="24"/>
+                <w:szCs w:val="24"/>
+                <w14:ligatures w14:val="none"/>
+              </w:rPr>
+              <w:t>at</w:t>
+            </w:r>
+            <w:r>
+              <w:rPr>
+                <w:rFonts w:ascii="Times New Roman" w:eastAsia="Times New Roman" w:hAnsi="Times New Roman" w:cs="Times New Roman"/>
+                <w:kern w:val="0"/>
+                <w:sz w:val="24"/>
+                <w:szCs w:val="24"/>
+                <w14:ligatures w14:val="none"/>
+              </w:rPr>
+              <w:t xml:space="preserve"> – for night? The answer is:</w:t>
+            </w:r>
+          </w:p>
+          <w:p>
+            <w:pPr>
+              <w:widowControl/>
+              <w:spacing w:before="100" w:beforeAutospacing="1" w:after="100" w:afterAutospacing="1"/>
+              <w:jc w:val="left"/>
+              <w:rPr>
+                <w:rFonts w:ascii="Times New Roman" w:eastAsia="Times New Roman" w:hAnsi="Times New Roman" w:cs="Times New Roman"/>
+                <w:kern w:val="0"/>
+                <w:sz w:val="24"/>
+                <w:szCs w:val="24"/>
+                <w14:ligatures w14:val="none"/>
+              </w:rPr>
+            </w:pPr>
+            <w:r>
+              <w:rPr>
+                <w:rFonts w:ascii="Times New Roman" w:eastAsia="Times New Roman" w:hAnsi="Times New Roman" w:cs="Times New Roman"/>
+                <w:kern w:val="0"/>
+                <w:sz w:val="24"/>
+                <w:szCs w:val="24"/>
+                <w14:ligatures w14:val="none"/>
+              </w:rPr>
+              <w:t xml:space="preserve">We're meeting </w:t>
+            </w:r>
+            <w:r>
+              <w:rPr>
+                <w:rFonts w:ascii="Times New Roman" w:eastAsia="Times New Roman" w:hAnsi="Times New Roman" w:cs="Times New Roman"/>
+                <w:b/>
+                <w:bCs/>
+                <w:kern w:val="0"/>
+                <w:sz w:val="24"/>
+                <w:szCs w:val="24"/>
+                <w14:ligatures w14:val="none"/>
+              </w:rPr>
+              <w:t>on</w:t>
+            </w:r>
+            <w:r>
+              <w:rPr>
+                <w:rFonts w:ascii="Times New Roman" w:eastAsia="Times New Roman" w:hAnsi="Times New Roman" w:cs="Times New Roman"/>
+                <w:kern w:val="0"/>
+                <w:sz w:val="24"/>
+                <w:szCs w:val="24"/>
+                <w14:ligatures w14:val="none"/>
+              </w:rPr>
+              <w:t xml:space="preserve"> Saturday night.</w:t>
+            </w:r>
+          </w:p>
+          <w:p>
+            <w:pPr>
+              <w:widowControl/>
+              <w:spacing w:before="100" w:beforeAutospacing="1" w:after="100" w:afterAutospacing="1"/>
+              <w:jc w:val="left"/>
+              <w:rPr>
+                <w:rFonts w:ascii="Times New Roman" w:eastAsia="Times New Roman" w:hAnsi="Times New Roman" w:cs="Times New Roman"/>
+                <w:kern w:val="0"/>
+                <w:sz w:val="24"/>
+                <w:szCs w:val="24"/>
+                <w14:ligatures w14:val="none"/>
+              </w:rPr>
+            </w:pPr>
+            <w:r>
+              <w:rPr>
+                <w:rFonts w:ascii="Times New Roman" w:eastAsia="Times New Roman" w:hAnsi="Times New Roman" w:cs="Times New Roman"/>
+                <w:kern w:val="0"/>
+                <w:sz w:val="24"/>
+                <w:szCs w:val="24"/>
+                <w14:ligatures w14:val="none"/>
+              </w:rPr>
+              <w:t xml:space="preserve">We use the preposition </w:t>
+            </w:r>
+            <w:r>
+              <w:rPr>
+                <w:rFonts w:ascii="Times New Roman" w:eastAsia="Times New Roman" w:hAnsi="Times New Roman" w:cs="Times New Roman"/>
+                <w:b/>
+                <w:bCs/>
+                <w:kern w:val="0"/>
+                <w:sz w:val="24"/>
+                <w:szCs w:val="24"/>
+                <w14:ligatures w14:val="none"/>
+              </w:rPr>
+              <w:t>on</w:t>
+            </w:r>
+            <w:r>
+              <w:rPr>
+                <w:rFonts w:ascii="Times New Roman" w:eastAsia="Times New Roman" w:hAnsi="Times New Roman" w:cs="Times New Roman"/>
+                <w:kern w:val="0"/>
+                <w:sz w:val="24"/>
+                <w:szCs w:val="24"/>
+                <w14:ligatures w14:val="none"/>
+              </w:rPr>
+              <w:t xml:space="preserve"> even though there is another time expression afterwards.</w:t>
+            </w:r>
+          </w:p>
+          <w:p>
+            <w:pPr>
+              <w:widowControl/>
+              <w:spacing w:before="100" w:beforeAutospacing="1" w:after="100" w:afterAutospacing="1"/>
+              <w:jc w:val="left"/>
+              <w:outlineLvl w:val="2"/>
+              <w:rPr>
+                <w:rFonts w:ascii="Times New Roman" w:eastAsia="Times New Roman" w:hAnsi="Times New Roman" w:cs="Times New Roman"/>
+                <w:b/>
+                <w:bCs/>
+                <w:kern w:val="0"/>
+                <w:sz w:val="27"/>
+                <w:szCs w:val="27"/>
+                <w14:ligatures w14:val="none"/>
+              </w:rPr>
+            </w:pPr>
+            <w:r>
+              <w:rPr>
+                <w:rFonts w:ascii="Times New Roman" w:eastAsia="Times New Roman" w:hAnsi="Times New Roman" w:cs="Times New Roman"/>
+                <w:b/>
+                <w:bCs/>
+                <w:kern w:val="0"/>
+                <w:sz w:val="27"/>
+                <w:szCs w:val="27"/>
+                <w14:ligatures w14:val="none"/>
+              </w:rPr>
+              <w:t>Tip 2 - On Christmas morning</w:t>
+            </w:r>
+          </w:p>
+          <w:p>
+            <w:pPr>
+              <w:widowControl/>
+              <w:spacing w:before="100" w:beforeAutospacing="1" w:after="100" w:afterAutospacing="1"/>
+              <w:jc w:val="left"/>
+              <w:rPr>
+                <w:rFonts w:ascii="Times New Roman" w:eastAsia="Times New Roman" w:hAnsi="Times New Roman" w:cs="Times New Roman"/>
+                <w:kern w:val="0"/>
+                <w:sz w:val="24"/>
+                <w:szCs w:val="24"/>
+                <w14:ligatures w14:val="none"/>
+              </w:rPr>
+            </w:pPr>
+            <w:r>
+              <w:rPr>
+                <w:rFonts w:ascii="Times New Roman" w:eastAsia="Times New Roman" w:hAnsi="Times New Roman" w:cs="Times New Roman"/>
+                <w:kern w:val="0"/>
+                <w:sz w:val="24"/>
+                <w:szCs w:val="24"/>
+                <w14:ligatures w14:val="none"/>
+              </w:rPr>
+              <w:t xml:space="preserve">Why do you think we use </w:t>
+            </w:r>
+            <w:r>
+              <w:rPr>
+                <w:rFonts w:ascii="Times New Roman" w:eastAsia="Times New Roman" w:hAnsi="Times New Roman" w:cs="Times New Roman"/>
+                <w:b/>
+                <w:bCs/>
+                <w:kern w:val="0"/>
+                <w:sz w:val="24"/>
+                <w:szCs w:val="24"/>
+                <w14:ligatures w14:val="none"/>
+              </w:rPr>
+              <w:t>on</w:t>
+            </w:r>
+            <w:r>
+              <w:rPr>
+                <w:rFonts w:ascii="Times New Roman" w:eastAsia="Times New Roman" w:hAnsi="Times New Roman" w:cs="Times New Roman"/>
+                <w:kern w:val="0"/>
+                <w:sz w:val="24"/>
+                <w:szCs w:val="24"/>
+                <w14:ligatures w14:val="none"/>
+              </w:rPr>
+              <w:t xml:space="preserve"> in this sentence?</w:t>
+            </w:r>
+          </w:p>
+          <w:p>
+            <w:pPr>
+              <w:widowControl/>
+              <w:numPr>
+                <w:ilvl w:val="0"/>
+                <w:numId w:val="4"/>
+              </w:numPr>
+              <w:spacing w:before="100" w:beforeAutospacing="1" w:after="100" w:afterAutospacing="1"/>
+              <w:jc w:val="left"/>
+              <w:rPr>
+                <w:rFonts w:ascii="Times New Roman" w:eastAsia="Times New Roman" w:hAnsi="Times New Roman" w:cs="Times New Roman"/>
+                <w:kern w:val="0"/>
+                <w:sz w:val="24"/>
+                <w:szCs w:val="24"/>
+                <w14:ligatures w14:val="none"/>
+              </w:rPr>
+            </w:pPr>
+            <w:r>
+              <w:rPr>
+                <w:rFonts w:ascii="Times New Roman" w:eastAsia="Times New Roman" w:hAnsi="Times New Roman" w:cs="Times New Roman"/>
+                <w:kern w:val="0"/>
+                <w:sz w:val="24"/>
+                <w:szCs w:val="24"/>
+                <w14:ligatures w14:val="none"/>
+              </w:rPr>
+              <w:t xml:space="preserve">What did you do </w:t>
+            </w:r>
+            <w:r>
+              <w:rPr>
+                <w:rFonts w:ascii="Times New Roman" w:eastAsia="Times New Roman" w:hAnsi="Times New Roman" w:cs="Times New Roman"/>
+                <w:b/>
+                <w:bCs/>
+                <w:kern w:val="0"/>
+                <w:sz w:val="24"/>
+                <w:szCs w:val="24"/>
+                <w14:ligatures w14:val="none"/>
+              </w:rPr>
+              <w:t>on Christmas morning</w:t>
+            </w:r>
+            <w:r>
+              <w:rPr>
+                <w:rFonts w:ascii="Times New Roman" w:eastAsia="Times New Roman" w:hAnsi="Times New Roman" w:cs="Times New Roman"/>
+                <w:kern w:val="0"/>
+                <w:sz w:val="24"/>
+                <w:szCs w:val="24"/>
+                <w14:ligatures w14:val="none"/>
+              </w:rPr>
+              <w:t>?</w:t>
+            </w:r>
+          </w:p>
+          <w:p>
+            <w:pPr>
+              <w:widowControl/>
+              <w:spacing w:before="100" w:beforeAutospacing="1" w:after="100" w:afterAutospacing="1"/>
+              <w:jc w:val="left"/>
+              <w:rPr>
+                <w:rFonts w:ascii="Times New Roman" w:eastAsia="Times New Roman" w:hAnsi="Times New Roman" w:cs="Times New Roman"/>
+                <w:kern w:val="0"/>
+                <w:sz w:val="24"/>
+                <w:szCs w:val="24"/>
+                <w14:ligatures w14:val="none"/>
+              </w:rPr>
+            </w:pPr>
+            <w:r>
+              <w:rPr>
+                <w:rFonts w:ascii="Times New Roman" w:eastAsia="Times New Roman" w:hAnsi="Times New Roman" w:cs="Times New Roman"/>
+                <w:kern w:val="0"/>
+                <w:sz w:val="24"/>
+                <w:szCs w:val="24"/>
+                <w14:ligatures w14:val="none"/>
+              </w:rPr>
+              <w:t xml:space="preserve">Normally we use </w:t>
+            </w:r>
+            <w:r>
+              <w:rPr>
+                <w:rFonts w:ascii="Times New Roman" w:eastAsia="Times New Roman" w:hAnsi="Times New Roman" w:cs="Times New Roman"/>
+                <w:b/>
+                <w:bCs/>
+                <w:kern w:val="0"/>
+                <w:sz w:val="24"/>
+                <w:szCs w:val="24"/>
+                <w14:ligatures w14:val="none"/>
+              </w:rPr>
+              <w:t>at</w:t>
+            </w:r>
+            <w:r>
+              <w:rPr>
+                <w:rFonts w:ascii="Times New Roman" w:eastAsia="Times New Roman" w:hAnsi="Times New Roman" w:cs="Times New Roman"/>
+                <w:kern w:val="0"/>
+                <w:sz w:val="24"/>
+                <w:szCs w:val="24"/>
+                <w14:ligatures w14:val="none"/>
+              </w:rPr>
+              <w:t xml:space="preserve"> for festivals like Christmas and we use </w:t>
+            </w:r>
+            <w:r>
+              <w:rPr>
+                <w:rFonts w:ascii="Times New Roman" w:eastAsia="Times New Roman" w:hAnsi="Times New Roman" w:cs="Times New Roman"/>
+                <w:b/>
+                <w:bCs/>
+                <w:kern w:val="0"/>
+                <w:sz w:val="24"/>
+                <w:szCs w:val="24"/>
+                <w14:ligatures w14:val="none"/>
+              </w:rPr>
+              <w:t>in</w:t>
+            </w:r>
+            <w:r>
+              <w:rPr>
+                <w:rFonts w:ascii="Times New Roman" w:eastAsia="Times New Roman" w:hAnsi="Times New Roman" w:cs="Times New Roman"/>
+                <w:kern w:val="0"/>
+                <w:sz w:val="24"/>
+                <w:szCs w:val="24"/>
+                <w14:ligatures w14:val="none"/>
+              </w:rPr>
+              <w:t xml:space="preserve"> for parts of the day like the morning, but Christmas Day is actually a specific day, rather than a whole festival, so we use </w:t>
+            </w:r>
+            <w:r>
+              <w:rPr>
+                <w:rFonts w:ascii="Times New Roman" w:eastAsia="Times New Roman" w:hAnsi="Times New Roman" w:cs="Times New Roman"/>
+                <w:b/>
+                <w:bCs/>
+                <w:kern w:val="0"/>
+                <w:sz w:val="24"/>
+                <w:szCs w:val="24"/>
+                <w14:ligatures w14:val="none"/>
+              </w:rPr>
+              <w:t>on</w:t>
+            </w:r>
+            <w:r>
+              <w:rPr>
+                <w:rFonts w:ascii="Times New Roman" w:eastAsia="Times New Roman" w:hAnsi="Times New Roman" w:cs="Times New Roman"/>
+                <w:kern w:val="0"/>
+                <w:sz w:val="24"/>
+                <w:szCs w:val="24"/>
+                <w14:ligatures w14:val="none"/>
+              </w:rPr>
+              <w:t xml:space="preserve">. Again, we use the preposition </w:t>
+            </w:r>
+            <w:r>
+              <w:rPr>
+                <w:rFonts w:ascii="Times New Roman" w:eastAsia="Times New Roman" w:hAnsi="Times New Roman" w:cs="Times New Roman"/>
+                <w:b/>
+                <w:bCs/>
+                <w:kern w:val="0"/>
+                <w:sz w:val="24"/>
+                <w:szCs w:val="24"/>
+                <w14:ligatures w14:val="none"/>
+              </w:rPr>
+              <w:t>on</w:t>
+            </w:r>
+            <w:r>
+              <w:rPr>
+                <w:rFonts w:ascii="Times New Roman" w:eastAsia="Times New Roman" w:hAnsi="Times New Roman" w:cs="Times New Roman"/>
+                <w:kern w:val="0"/>
+                <w:sz w:val="24"/>
+                <w:szCs w:val="24"/>
+                <w14:ligatures w14:val="none"/>
+              </w:rPr>
+              <w:t xml:space="preserve"> even though there is another time expression afterwards.</w:t>
+            </w:r>
+          </w:p>
+          <w:p>
+            <w:pPr>
+              <w:widowControl/>
+              <w:spacing w:before="100" w:beforeAutospacing="1" w:after="100" w:afterAutospacing="1"/>
+              <w:jc w:val="left"/>
+              <w:outlineLvl w:val="2"/>
+              <w:rPr>
+                <w:rFonts w:ascii="Times New Roman" w:eastAsia="Times New Roman" w:hAnsi="Times New Roman" w:cs="Times New Roman"/>
+                <w:b/>
+                <w:bCs/>
+                <w:kern w:val="0"/>
+                <w:sz w:val="27"/>
+                <w:szCs w:val="27"/>
+                <w14:ligatures w14:val="none"/>
+              </w:rPr>
+            </w:pPr>
+            <w:r>
+              <w:rPr>
+                <w:rFonts w:ascii="Times New Roman" w:eastAsia="Times New Roman" w:hAnsi="Times New Roman" w:cs="Times New Roman"/>
+                <w:b/>
+                <w:bCs/>
+                <w:kern w:val="0"/>
+                <w:sz w:val="27"/>
+                <w:szCs w:val="27"/>
+                <w14:ligatures w14:val="none"/>
+              </w:rPr>
+              <w:t>Tip 3 - No preposition</w:t>
+            </w:r>
+          </w:p>
+          <w:p>
+            <w:pPr>
+              <w:widowControl/>
+              <w:spacing w:before="100" w:beforeAutospacing="1" w:after="100" w:afterAutospacing="1"/>
+              <w:jc w:val="left"/>
+              <w:rPr>
+                <w:rFonts w:ascii="Times New Roman" w:eastAsia="Times New Roman" w:hAnsi="Times New Roman" w:cs="Times New Roman"/>
+                <w:kern w:val="0"/>
+                <w:sz w:val="24"/>
+                <w:szCs w:val="24"/>
+                <w14:ligatures w14:val="none"/>
+              </w:rPr>
+            </w:pPr>
+            <w:r>
+              <w:rPr>
+                <w:rFonts w:ascii="Times New Roman" w:eastAsia="Times New Roman" w:hAnsi="Times New Roman" w:cs="Times New Roman"/>
+                <w:kern w:val="0"/>
+                <w:sz w:val="24"/>
+                <w:szCs w:val="24"/>
+                <w14:ligatures w14:val="none"/>
+              </w:rPr>
+              <w:t xml:space="preserve">Finally, </w:t>
+            </w:r>
+            <w:r>
+              <w:rPr>
+                <w:rFonts w:ascii="Times New Roman" w:eastAsia="Times New Roman" w:hAnsi="Times New Roman" w:cs="Times New Roman"/>
+                <w:b/>
+                <w:bCs/>
+                <w:kern w:val="0"/>
+                <w:sz w:val="24"/>
+                <w:szCs w:val="24"/>
+                <w14:ligatures w14:val="none"/>
+              </w:rPr>
+              <w:t>in</w:t>
+            </w:r>
+            <w:r>
+              <w:rPr>
+                <w:rFonts w:ascii="Times New Roman" w:eastAsia="Times New Roman" w:hAnsi="Times New Roman" w:cs="Times New Roman"/>
+                <w:kern w:val="0"/>
+                <w:sz w:val="24"/>
+                <w:szCs w:val="24"/>
+                <w14:ligatures w14:val="none"/>
+              </w:rPr>
+              <w:t xml:space="preserve">, </w:t>
+            </w:r>
+            <w:r>
+              <w:rPr>
+                <w:rFonts w:ascii="Times New Roman" w:eastAsia="Times New Roman" w:hAnsi="Times New Roman" w:cs="Times New Roman"/>
+                <w:b/>
+                <w:bCs/>
+                <w:kern w:val="0"/>
+                <w:sz w:val="24"/>
+                <w:szCs w:val="24"/>
+                <w14:ligatures w14:val="none"/>
+              </w:rPr>
+              <w:t>at</w:t>
+            </w:r>
+            <w:r>
+              <w:rPr>
+                <w:rFonts w:ascii="Times New Roman" w:eastAsia="Times New Roman" w:hAnsi="Times New Roman" w:cs="Times New Roman"/>
+                <w:kern w:val="0"/>
+                <w:sz w:val="24"/>
+                <w:szCs w:val="24"/>
+                <w14:ligatures w14:val="none"/>
+              </w:rPr>
+              <w:t xml:space="preserve"> and </w:t>
+            </w:r>
+            <w:r>
+              <w:rPr>
+                <w:rFonts w:ascii="Times New Roman" w:eastAsia="Times New Roman" w:hAnsi="Times New Roman" w:cs="Times New Roman"/>
+                <w:b/>
+                <w:bCs/>
+                <w:kern w:val="0"/>
+                <w:sz w:val="24"/>
+                <w:szCs w:val="24"/>
+                <w14:ligatures w14:val="none"/>
+              </w:rPr>
+              <w:t>on</w:t>
+            </w:r>
+            <w:r>
+              <w:rPr>
+                <w:rFonts w:ascii="Times New Roman" w:eastAsia="Times New Roman" w:hAnsi="Times New Roman" w:cs="Times New Roman"/>
+                <w:kern w:val="0"/>
+                <w:sz w:val="24"/>
+                <w:szCs w:val="24"/>
+                <w14:ligatures w14:val="none"/>
+              </w:rPr>
+              <w:t xml:space="preserve"> are not generally used before the words </w:t>
+            </w:r>
+            <w:r>
+              <w:rPr>
+                <w:rFonts w:ascii="Times New Roman" w:eastAsia="Times New Roman" w:hAnsi="Times New Roman" w:cs="Times New Roman"/>
+                <w:b/>
+                <w:bCs/>
+                <w:kern w:val="0"/>
+                <w:sz w:val="24"/>
+                <w:szCs w:val="24"/>
+                <w14:ligatures w14:val="none"/>
+              </w:rPr>
+              <w:t xml:space="preserve">today, tomorrow </w:t>
+            </w:r>
+            <w:r>
+              <w:rPr>
+                <w:rFonts w:ascii="Times New Roman" w:eastAsia="Times New Roman" w:hAnsi="Times New Roman" w:cs="Times New Roman"/>
+                <w:kern w:val="0"/>
+                <w:sz w:val="24"/>
+                <w:szCs w:val="24"/>
+                <w14:ligatures w14:val="none"/>
+              </w:rPr>
+              <w:t>and</w:t>
+            </w:r>
+            <w:r>
+              <w:rPr>
+                <w:rFonts w:ascii="Times New Roman" w:eastAsia="Times New Roman" w:hAnsi="Times New Roman" w:cs="Times New Roman"/>
+                <w:b/>
+                <w:bCs/>
+                <w:kern w:val="0"/>
+                <w:sz w:val="24"/>
+                <w:szCs w:val="24"/>
+                <w14:ligatures w14:val="none"/>
+              </w:rPr>
+              <w:t> yesterday</w:t>
+            </w:r>
+            <w:r>
+              <w:rPr>
+                <w:rFonts w:ascii="Times New Roman" w:eastAsia="Times New Roman" w:hAnsi="Times New Roman" w:cs="Times New Roman"/>
+                <w:kern w:val="0"/>
+                <w:sz w:val="24"/>
+                <w:szCs w:val="24"/>
+                <w14:ligatures w14:val="none"/>
+              </w:rPr>
+              <w:t>:</w:t>
+            </w:r>
+          </w:p>
+          <w:p>
+            <w:pPr>
+              <w:widowControl/>
+              <w:numPr>
+                <w:ilvl w:val="0"/>
+                <w:numId w:val="5"/>
+              </w:numPr>
+              <w:spacing w:before="100" w:beforeAutospacing="1" w:after="100" w:afterAutospacing="1"/>
+              <w:jc w:val="left"/>
+              <w:rPr>
+                <w:rFonts w:ascii="Times New Roman" w:eastAsia="Times New Roman" w:hAnsi="Times New Roman" w:cs="Times New Roman"/>
+                <w:kern w:val="0"/>
+                <w:sz w:val="24"/>
+                <w:szCs w:val="24"/>
+                <w14:ligatures w14:val="none"/>
+              </w:rPr>
+            </w:pPr>
+            <w:r>
+              <w:rPr>
+                <w:rFonts w:ascii="Times New Roman" w:eastAsia="Times New Roman" w:hAnsi="Times New Roman" w:cs="Times New Roman"/>
+                <w:kern w:val="0"/>
+                <w:sz w:val="24"/>
+                <w:szCs w:val="24"/>
+                <w14:ligatures w14:val="none"/>
+              </w:rPr>
+              <w:t xml:space="preserve">I can't go </w:t>
+            </w:r>
+            <w:r>
+              <w:rPr>
+                <w:rFonts w:ascii="Times New Roman" w:eastAsia="Times New Roman" w:hAnsi="Times New Roman" w:cs="Times New Roman"/>
+                <w:b/>
+                <w:bCs/>
+                <w:kern w:val="0"/>
+                <w:sz w:val="24"/>
+                <w:szCs w:val="24"/>
+                <w14:ligatures w14:val="none"/>
+              </w:rPr>
+              <w:t>tomorrow</w:t>
+            </w:r>
+          </w:p>
+          <w:p>
+            <w:pPr>
+              <w:widowControl/>
+              <w:numPr>
+                <w:ilvl w:val="0"/>
+                <w:numId w:val="5"/>
+              </w:numPr>
+              <w:spacing w:before="100" w:beforeAutospacing="1" w:after="100" w:afterAutospacing="1"/>
+              <w:jc w:val="left"/>
+              <w:rPr>
+                <w:rFonts w:ascii="Times New Roman" w:eastAsia="Times New Roman" w:hAnsi="Times New Roman" w:cs="Times New Roman"/>
+                <w:kern w:val="0"/>
+                <w:sz w:val="24"/>
+                <w:szCs w:val="24"/>
+                <w14:ligatures w14:val="none"/>
+              </w:rPr>
+            </w:pPr>
+            <w:r>
+              <w:rPr>
+                <w:rFonts w:ascii="Times New Roman" w:eastAsia="Times New Roman" w:hAnsi="Times New Roman" w:cs="Times New Roman"/>
+                <w:kern w:val="0"/>
+                <w:sz w:val="24"/>
+                <w:szCs w:val="24"/>
+                <w14:ligatures w14:val="none"/>
+              </w:rPr>
+              <w:t>He wrote that article </w:t>
+            </w:r>
+            <w:r>
+              <w:rPr>
+                <w:rFonts w:ascii="Times New Roman" w:eastAsia="Times New Roman" w:hAnsi="Times New Roman" w:cs="Times New Roman"/>
+                <w:b/>
+                <w:bCs/>
+                <w:kern w:val="0"/>
+                <w:sz w:val="24"/>
+                <w:szCs w:val="24"/>
+                <w14:ligatures w14:val="none"/>
+              </w:rPr>
+              <w:t>yesterday</w:t>
+            </w:r>
+          </w:p>
+          <w:p>
+            <w:pPr>
+              <w:widowControl/>
+              <w:spacing w:before="100" w:beforeAutospacing="1" w:after="100" w:afterAutospacing="1"/>
+              <w:jc w:val="left"/>
+              <w:rPr>
+                <w:rFonts w:ascii="Times New Roman" w:eastAsia="Times New Roman" w:hAnsi="Times New Roman" w:cs="Times New Roman"/>
+                <w:kern w:val="0"/>
+                <w:sz w:val="24"/>
+                <w:szCs w:val="24"/>
+                <w14:ligatures w14:val="none"/>
+              </w:rPr>
+            </w:pPr>
+            <w:r>
+              <w:rPr>
+                <w:rFonts w:ascii="Times New Roman" w:eastAsia="Times New Roman" w:hAnsi="Times New Roman" w:cs="Times New Roman"/>
+                <w:kern w:val="0"/>
+                <w:sz w:val="24"/>
+                <w:szCs w:val="24"/>
+                <w14:ligatures w14:val="none"/>
+              </w:rPr>
+              <w:t xml:space="preserve">We don't use </w:t>
+            </w:r>
+            <w:r>
+              <w:rPr>
+                <w:rFonts w:ascii="Times New Roman" w:eastAsia="Times New Roman" w:hAnsi="Times New Roman" w:cs="Times New Roman"/>
+                <w:b/>
+                <w:bCs/>
+                <w:kern w:val="0"/>
+                <w:sz w:val="24"/>
+                <w:szCs w:val="24"/>
+                <w14:ligatures w14:val="none"/>
+              </w:rPr>
+              <w:t>in, on</w:t>
+            </w:r>
+            <w:r>
+              <w:rPr>
+                <w:rFonts w:ascii="Times New Roman" w:eastAsia="Times New Roman" w:hAnsi="Times New Roman" w:cs="Times New Roman"/>
+                <w:kern w:val="0"/>
+                <w:sz w:val="24"/>
+                <w:szCs w:val="24"/>
+                <w14:ligatures w14:val="none"/>
+              </w:rPr>
+              <w:t xml:space="preserve"> or </w:t>
+            </w:r>
+            <w:r>
+              <w:rPr>
+                <w:rFonts w:ascii="Times New Roman" w:eastAsia="Times New Roman" w:hAnsi="Times New Roman" w:cs="Times New Roman"/>
+                <w:b/>
+                <w:bCs/>
+                <w:kern w:val="0"/>
+                <w:sz w:val="24"/>
+                <w:szCs w:val="24"/>
+                <w14:ligatures w14:val="none"/>
+              </w:rPr>
+              <w:t>at</w:t>
+            </w:r>
+            <w:r>
+              <w:rPr>
+                <w:rFonts w:ascii="Times New Roman" w:eastAsia="Times New Roman" w:hAnsi="Times New Roman" w:cs="Times New Roman"/>
+                <w:kern w:val="0"/>
+                <w:sz w:val="24"/>
+                <w:szCs w:val="24"/>
+                <w14:ligatures w14:val="none"/>
+              </w:rPr>
+              <w:t xml:space="preserve"> in time expressions with the words </w:t>
+            </w:r>
+            <w:r>
+              <w:rPr>
+                <w:rFonts w:ascii="Times New Roman" w:eastAsia="Times New Roman" w:hAnsi="Times New Roman" w:cs="Times New Roman"/>
+                <w:b/>
+                <w:bCs/>
+                <w:kern w:val="0"/>
+                <w:sz w:val="24"/>
+                <w:szCs w:val="24"/>
+                <w14:ligatures w14:val="none"/>
+              </w:rPr>
+              <w:t>this, that, next, last, all, one, each, some and every:</w:t>
+            </w:r>
+          </w:p>
+          <w:p>
+            <w:pPr>
+              <w:widowControl/>
+              <w:numPr>
+                <w:ilvl w:val="0"/>
+                <w:numId w:val="6"/>
+              </w:numPr>
+              <w:spacing w:before="100" w:beforeAutospacing="1" w:after="100" w:afterAutospacing="1"/>
+              <w:jc w:val="left"/>
+              <w:rPr>
+                <w:rFonts w:ascii="Times New Roman" w:eastAsia="Times New Roman" w:hAnsi="Times New Roman" w:cs="Times New Roman"/>
+                <w:kern w:val="0"/>
+                <w:sz w:val="24"/>
+                <w:szCs w:val="24"/>
+                <w14:ligatures w14:val="none"/>
+              </w:rPr>
+            </w:pPr>
+            <w:r>
+              <w:rPr>
+                <w:rFonts w:ascii="Times New Roman" w:eastAsia="Times New Roman" w:hAnsi="Times New Roman" w:cs="Times New Roman"/>
+                <w:kern w:val="0"/>
+                <w:sz w:val="24"/>
+                <w:szCs w:val="24"/>
+                <w14:ligatures w14:val="none"/>
+              </w:rPr>
+              <w:t>I slept</w:t>
+            </w:r>
+            <w:r>
+              <w:rPr>
+                <w:rFonts w:ascii="Times New Roman" w:eastAsia="Times New Roman" w:hAnsi="Times New Roman" w:cs="Times New Roman"/>
+                <w:b/>
+                <w:bCs/>
+                <w:kern w:val="0"/>
+                <w:sz w:val="24"/>
+                <w:szCs w:val="24"/>
+                <w14:ligatures w14:val="none"/>
+              </w:rPr>
+              <w:t xml:space="preserve"> all day</w:t>
+            </w:r>
+          </w:p>
+          <w:p>
+            <w:pPr>
+              <w:widowControl/>
+              <w:numPr>
+                <w:ilvl w:val="0"/>
+                <w:numId w:val="6"/>
+              </w:numPr>
+              <w:spacing w:before="100" w:beforeAutospacing="1" w:after="100" w:afterAutospacing="1"/>
+              <w:jc w:val="left"/>
+              <w:rPr>
+                <w:rFonts w:ascii="Times New Roman" w:eastAsia="Times New Roman" w:hAnsi="Times New Roman" w:cs="Times New Roman" w:hint="eastAsia"/>
+                <w:kern w:val="0"/>
+                <w:sz w:val="24"/>
+                <w:szCs w:val="24"/>
+                <w14:ligatures w14:val="none"/>
+              </w:rPr>
+            </w:pPr>
+            <w:r>
+              <w:rPr>
+                <w:rFonts w:ascii="Times New Roman" w:eastAsia="Times New Roman" w:hAnsi="Times New Roman" w:cs="Times New Roman"/>
+                <w:kern w:val="0"/>
+                <w:sz w:val="24"/>
+                <w:szCs w:val="24"/>
+                <w14:ligatures w14:val="none"/>
+              </w:rPr>
+              <w:lastRenderedPageBreak/>
+              <w:t>He didn't come</w:t>
+            </w:r>
+            <w:r>
+              <w:rPr>
+                <w:rFonts w:ascii="Times New Roman" w:eastAsia="Times New Roman" w:hAnsi="Times New Roman" w:cs="Times New Roman"/>
+                <w:b/>
+                <w:bCs/>
+                <w:kern w:val="0"/>
+                <w:sz w:val="24"/>
+                <w:szCs w:val="24"/>
+                <w14:ligatures w14:val="none"/>
+              </w:rPr>
+              <w:t> last night</w:t>
+            </w:r>
+          </w:p>
+        </w:tc>
+      </w:tr>
+    </w:tbl>
+    <w:p>
+      <w:pPr>
+        <w:jc w:val="left"/>
+        <w:rPr>
+          <w:rFonts w:hint="eastAsia"/>
+        </w:rPr>
+      </w:pPr>
     </w:p>
     <w:sectPr>
       <w:pgSz w:w="11906" w:h="16838"/>
@@ -345,6 +2079,751 @@
 <file path=word/numbering.xml><?xml version="1.0" encoding="utf-8"?>
 <w:numbering xmlns:wpc="http://schemas.microsoft.com/office/word/2010/wordprocessingCanvas" xmlns:cx="http://schemas.microsoft.com/office/drawing/2014/chartex" xmlns:cx1="http://schemas.microsoft.com/office/drawing/2015/9/8/chartex" xmlns:cx2="http://schemas.microsoft.com/office/drawing/2015/10/21/chartex" xmlns:cx3="http://schemas.microsoft.com/office/drawing/2016/5/9/chartex" xmlns:cx4="http://schemas.microsoft.com/office/drawing/2016/5/10/chartex" xmlns:cx5="http://schemas.microsoft.com/office/drawing/2016/5/11/chartex" xmlns:cx6="http://schemas.microsoft.com/office/drawing/2016/5/12/chartex" xmlns:cx7="http://schemas.microsoft.com/office/drawing/2016/5/13/chartex" xmlns:cx8="http://schemas.microsoft.com/office/drawing/2016/5/14/chartex" xmlns:mc="http://schemas.openxmlformats.org/markup-compatibility/2006" xmlns:aink="http://schemas.microsoft.com/office/drawing/2016/ink" xmlns:am3d="http://schemas.microsoft.com/office/drawing/2017/model3d" xmlns:o="urn:schemas-microsoft-com:office:office" xmlns:oel="http://schemas.microsoft.com/office/2019/extlst" xmlns:r="http://schemas.openxmlformats.org/officeDocument/2006/relationships" xmlns:m="http://schemas.openxmlformats.org/officeDocument/2006/math" xmlns:v="urn:schemas-microsoft-com:vml" xmlns:wp14="http://schemas.microsoft.com/office/word/2010/wordprocessingDrawing" xmlns:wp="http://schemas.openxmlformats.org/drawingml/2006/wordprocessingDrawing" xmlns:w10="urn:schemas-microsoft-com:office:word" xmlns:w="http://schemas.openxmlformats.org/wordprocessingml/2006/main" xmlns:w14="http://schemas.microsoft.com/office/word/2010/wordml" xmlns:w15="http://schemas.microsoft.com/office/word/2012/wordml" xmlns:w16cex="http://schemas.microsoft.com/office/word/2018/wordml/cex" xmlns:w16cid="http://schemas.microsoft.com/office/word/2016/wordml/cid" xmlns:w16="http://schemas.microsoft.com/office/word/2018/wordml" xmlns:w16sdtdh="http://schemas.microsoft.com/office/word/2020/wordml/sdtdatahash" xmlns:w16se="http://schemas.microsoft.com/office/word/2015/wordml/symex" xmlns:wpg="http://schemas.microsoft.com/office/word/2010/wordprocessingGroup" xmlns:wpi="http://schemas.microsoft.com/office/word/2010/wordprocessingInk" xmlns:wne="http://schemas.microsoft.com/office/word/2006/wordml" xmlns:wps="http://schemas.microsoft.com/office/word/2010/wordprocessingShape" mc:Ignorable="w14 w15 w16se w16cid w16 w16cex w16sdtdh wp14">
   <w:abstractNum w:abstractNumId="0" w15:restartNumberingAfterBreak="0">
+    <w:nsid w:val="22606DB3"/>
+    <w:multiLevelType w:val="multilevel"/>
+    <w:tmpl w:val="64BAC45E"/>
+    <w:lvl w:ilvl="0">
+      <w:start w:val="1"/>
+      <w:numFmt w:val="bullet"/>
+      <w:lvlText w:val=""/>
+      <w:lvlJc w:val="left"/>
+      <w:pPr>
+        <w:tabs>
+          <w:tab w:val="num" w:pos="720"/>
+        </w:tabs>
+        <w:ind w:left="720" w:hanging="360"/>
+      </w:pPr>
+      <w:rPr>
+        <w:rFonts w:ascii="Symbol" w:hAnsi="Symbol" w:hint="default"/>
+        <w:sz w:val="20"/>
+      </w:rPr>
+    </w:lvl>
+    <w:lvl w:ilvl="1">
+      <w:start w:val="1"/>
+      <w:numFmt w:val="bullet"/>
+      <w:lvlText w:val="o"/>
+      <w:lvlJc w:val="left"/>
+      <w:pPr>
+        <w:tabs>
+          <w:tab w:val="num" w:pos="1440"/>
+        </w:tabs>
+        <w:ind w:left="1440" w:hanging="360"/>
+      </w:pPr>
+      <w:rPr>
+        <w:rFonts w:ascii="Courier New" w:hAnsi="Courier New" w:hint="default"/>
+        <w:sz w:val="20"/>
+      </w:rPr>
+    </w:lvl>
+    <w:lvl w:ilvl="2" w:tentative="1">
+      <w:start w:val="1"/>
+      <w:numFmt w:val="bullet"/>
+      <w:lvlText w:val=""/>
+      <w:lvlJc w:val="left"/>
+      <w:pPr>
+        <w:tabs>
+          <w:tab w:val="num" w:pos="2160"/>
+        </w:tabs>
+        <w:ind w:left="2160" w:hanging="360"/>
+      </w:pPr>
+      <w:rPr>
+        <w:rFonts w:ascii="Wingdings" w:hAnsi="Wingdings" w:hint="default"/>
+        <w:sz w:val="20"/>
+      </w:rPr>
+    </w:lvl>
+    <w:lvl w:ilvl="3" w:tentative="1">
+      <w:start w:val="1"/>
+      <w:numFmt w:val="bullet"/>
+      <w:lvlText w:val=""/>
+      <w:lvlJc w:val="left"/>
+      <w:pPr>
+        <w:tabs>
+          <w:tab w:val="num" w:pos="2880"/>
+        </w:tabs>
+        <w:ind w:left="2880" w:hanging="360"/>
+      </w:pPr>
+      <w:rPr>
+        <w:rFonts w:ascii="Wingdings" w:hAnsi="Wingdings" w:hint="default"/>
+        <w:sz w:val="20"/>
+      </w:rPr>
+    </w:lvl>
+    <w:lvl w:ilvl="4" w:tentative="1">
+      <w:start w:val="1"/>
+      <w:numFmt w:val="bullet"/>
+      <w:lvlText w:val=""/>
+      <w:lvlJc w:val="left"/>
+      <w:pPr>
+        <w:tabs>
+          <w:tab w:val="num" w:pos="3600"/>
+        </w:tabs>
+        <w:ind w:left="3600" w:hanging="360"/>
+      </w:pPr>
+      <w:rPr>
+        <w:rFonts w:ascii="Wingdings" w:hAnsi="Wingdings" w:hint="default"/>
+        <w:sz w:val="20"/>
+      </w:rPr>
+    </w:lvl>
+    <w:lvl w:ilvl="5" w:tentative="1">
+      <w:start w:val="1"/>
+      <w:numFmt w:val="bullet"/>
+      <w:lvlText w:val=""/>
+      <w:lvlJc w:val="left"/>
+      <w:pPr>
+        <w:tabs>
+          <w:tab w:val="num" w:pos="4320"/>
+        </w:tabs>
+        <w:ind w:left="4320" w:hanging="360"/>
+      </w:pPr>
+      <w:rPr>
+        <w:rFonts w:ascii="Wingdings" w:hAnsi="Wingdings" w:hint="default"/>
+        <w:sz w:val="20"/>
+      </w:rPr>
+    </w:lvl>
+    <w:lvl w:ilvl="6" w:tentative="1">
+      <w:start w:val="1"/>
+      <w:numFmt w:val="bullet"/>
+      <w:lvlText w:val=""/>
+      <w:lvlJc w:val="left"/>
+      <w:pPr>
+        <w:tabs>
+          <w:tab w:val="num" w:pos="5040"/>
+        </w:tabs>
+        <w:ind w:left="5040" w:hanging="360"/>
+      </w:pPr>
+      <w:rPr>
+        <w:rFonts w:ascii="Wingdings" w:hAnsi="Wingdings" w:hint="default"/>
+        <w:sz w:val="20"/>
+      </w:rPr>
+    </w:lvl>
+    <w:lvl w:ilvl="7" w:tentative="1">
+      <w:start w:val="1"/>
+      <w:numFmt w:val="bullet"/>
+      <w:lvlText w:val=""/>
+      <w:lvlJc w:val="left"/>
+      <w:pPr>
+        <w:tabs>
+          <w:tab w:val="num" w:pos="5760"/>
+        </w:tabs>
+        <w:ind w:left="5760" w:hanging="360"/>
+      </w:pPr>
+      <w:rPr>
+        <w:rFonts w:ascii="Wingdings" w:hAnsi="Wingdings" w:hint="default"/>
+        <w:sz w:val="20"/>
+      </w:rPr>
+    </w:lvl>
+    <w:lvl w:ilvl="8" w:tentative="1">
+      <w:start w:val="1"/>
+      <w:numFmt w:val="bullet"/>
+      <w:lvlText w:val=""/>
+      <w:lvlJc w:val="left"/>
+      <w:pPr>
+        <w:tabs>
+          <w:tab w:val="num" w:pos="6480"/>
+        </w:tabs>
+        <w:ind w:left="6480" w:hanging="360"/>
+      </w:pPr>
+      <w:rPr>
+        <w:rFonts w:ascii="Wingdings" w:hAnsi="Wingdings" w:hint="default"/>
+        <w:sz w:val="20"/>
+      </w:rPr>
+    </w:lvl>
+  </w:abstractNum>
+  <w:abstractNum w:abstractNumId="1" w15:restartNumberingAfterBreak="0">
+    <w:nsid w:val="2AEE351F"/>
+    <w:multiLevelType w:val="multilevel"/>
+    <w:tmpl w:val="537C446E"/>
+    <w:lvl w:ilvl="0">
+      <w:start w:val="1"/>
+      <w:numFmt w:val="bullet"/>
+      <w:lvlText w:val=""/>
+      <w:lvlJc w:val="left"/>
+      <w:pPr>
+        <w:tabs>
+          <w:tab w:val="num" w:pos="720"/>
+        </w:tabs>
+        <w:ind w:left="720" w:hanging="360"/>
+      </w:pPr>
+      <w:rPr>
+        <w:rFonts w:ascii="Symbol" w:hAnsi="Symbol" w:hint="default"/>
+        <w:sz w:val="20"/>
+      </w:rPr>
+    </w:lvl>
+    <w:lvl w:ilvl="1" w:tentative="1">
+      <w:start w:val="1"/>
+      <w:numFmt w:val="bullet"/>
+      <w:lvlText w:val="o"/>
+      <w:lvlJc w:val="left"/>
+      <w:pPr>
+        <w:tabs>
+          <w:tab w:val="num" w:pos="1440"/>
+        </w:tabs>
+        <w:ind w:left="1440" w:hanging="360"/>
+      </w:pPr>
+      <w:rPr>
+        <w:rFonts w:ascii="Courier New" w:hAnsi="Courier New" w:hint="default"/>
+        <w:sz w:val="20"/>
+      </w:rPr>
+    </w:lvl>
+    <w:lvl w:ilvl="2" w:tentative="1">
+      <w:start w:val="1"/>
+      <w:numFmt w:val="bullet"/>
+      <w:lvlText w:val=""/>
+      <w:lvlJc w:val="left"/>
+      <w:pPr>
+        <w:tabs>
+          <w:tab w:val="num" w:pos="2160"/>
+        </w:tabs>
+        <w:ind w:left="2160" w:hanging="360"/>
+      </w:pPr>
+      <w:rPr>
+        <w:rFonts w:ascii="Wingdings" w:hAnsi="Wingdings" w:hint="default"/>
+        <w:sz w:val="20"/>
+      </w:rPr>
+    </w:lvl>
+    <w:lvl w:ilvl="3" w:tentative="1">
+      <w:start w:val="1"/>
+      <w:numFmt w:val="bullet"/>
+      <w:lvlText w:val=""/>
+      <w:lvlJc w:val="left"/>
+      <w:pPr>
+        <w:tabs>
+          <w:tab w:val="num" w:pos="2880"/>
+        </w:tabs>
+        <w:ind w:left="2880" w:hanging="360"/>
+      </w:pPr>
+      <w:rPr>
+        <w:rFonts w:ascii="Wingdings" w:hAnsi="Wingdings" w:hint="default"/>
+        <w:sz w:val="20"/>
+      </w:rPr>
+    </w:lvl>
+    <w:lvl w:ilvl="4" w:tentative="1">
+      <w:start w:val="1"/>
+      <w:numFmt w:val="bullet"/>
+      <w:lvlText w:val=""/>
+      <w:lvlJc w:val="left"/>
+      <w:pPr>
+        <w:tabs>
+          <w:tab w:val="num" w:pos="3600"/>
+        </w:tabs>
+        <w:ind w:left="3600" w:hanging="360"/>
+      </w:pPr>
+      <w:rPr>
+        <w:rFonts w:ascii="Wingdings" w:hAnsi="Wingdings" w:hint="default"/>
+        <w:sz w:val="20"/>
+      </w:rPr>
+    </w:lvl>
+    <w:lvl w:ilvl="5" w:tentative="1">
+      <w:start w:val="1"/>
+      <w:numFmt w:val="bullet"/>
+      <w:lvlText w:val=""/>
+      <w:lvlJc w:val="left"/>
+      <w:pPr>
+        <w:tabs>
+          <w:tab w:val="num" w:pos="4320"/>
+        </w:tabs>
+        <w:ind w:left="4320" w:hanging="360"/>
+      </w:pPr>
+      <w:rPr>
+        <w:rFonts w:ascii="Wingdings" w:hAnsi="Wingdings" w:hint="default"/>
+        <w:sz w:val="20"/>
+      </w:rPr>
+    </w:lvl>
+    <w:lvl w:ilvl="6" w:tentative="1">
+      <w:start w:val="1"/>
+      <w:numFmt w:val="bullet"/>
+      <w:lvlText w:val=""/>
+      <w:lvlJc w:val="left"/>
+      <w:pPr>
+        <w:tabs>
+          <w:tab w:val="num" w:pos="5040"/>
+        </w:tabs>
+        <w:ind w:left="5040" w:hanging="360"/>
+      </w:pPr>
+      <w:rPr>
+        <w:rFonts w:ascii="Wingdings" w:hAnsi="Wingdings" w:hint="default"/>
+        <w:sz w:val="20"/>
+      </w:rPr>
+    </w:lvl>
+    <w:lvl w:ilvl="7" w:tentative="1">
+      <w:start w:val="1"/>
+      <w:numFmt w:val="bullet"/>
+      <w:lvlText w:val=""/>
+      <w:lvlJc w:val="left"/>
+      <w:pPr>
+        <w:tabs>
+          <w:tab w:val="num" w:pos="5760"/>
+        </w:tabs>
+        <w:ind w:left="5760" w:hanging="360"/>
+      </w:pPr>
+      <w:rPr>
+        <w:rFonts w:ascii="Wingdings" w:hAnsi="Wingdings" w:hint="default"/>
+        <w:sz w:val="20"/>
+      </w:rPr>
+    </w:lvl>
+    <w:lvl w:ilvl="8" w:tentative="1">
+      <w:start w:val="1"/>
+      <w:numFmt w:val="bullet"/>
+      <w:lvlText w:val=""/>
+      <w:lvlJc w:val="left"/>
+      <w:pPr>
+        <w:tabs>
+          <w:tab w:val="num" w:pos="6480"/>
+        </w:tabs>
+        <w:ind w:left="6480" w:hanging="360"/>
+      </w:pPr>
+      <w:rPr>
+        <w:rFonts w:ascii="Wingdings" w:hAnsi="Wingdings" w:hint="default"/>
+        <w:sz w:val="20"/>
+      </w:rPr>
+    </w:lvl>
+  </w:abstractNum>
+  <w:abstractNum w:abstractNumId="2" w15:restartNumberingAfterBreak="0">
+    <w:nsid w:val="2F99405E"/>
+    <w:multiLevelType w:val="multilevel"/>
+    <w:tmpl w:val="4B603734"/>
+    <w:lvl w:ilvl="0">
+      <w:start w:val="1"/>
+      <w:numFmt w:val="bullet"/>
+      <w:lvlText w:val=""/>
+      <w:lvlJc w:val="left"/>
+      <w:pPr>
+        <w:tabs>
+          <w:tab w:val="num" w:pos="720"/>
+        </w:tabs>
+        <w:ind w:left="720" w:hanging="360"/>
+      </w:pPr>
+      <w:rPr>
+        <w:rFonts w:ascii="Symbol" w:hAnsi="Symbol" w:hint="default"/>
+        <w:sz w:val="20"/>
+      </w:rPr>
+    </w:lvl>
+    <w:lvl w:ilvl="1" w:tentative="1">
+      <w:start w:val="1"/>
+      <w:numFmt w:val="bullet"/>
+      <w:lvlText w:val="o"/>
+      <w:lvlJc w:val="left"/>
+      <w:pPr>
+        <w:tabs>
+          <w:tab w:val="num" w:pos="1440"/>
+        </w:tabs>
+        <w:ind w:left="1440" w:hanging="360"/>
+      </w:pPr>
+      <w:rPr>
+        <w:rFonts w:ascii="Courier New" w:hAnsi="Courier New" w:hint="default"/>
+        <w:sz w:val="20"/>
+      </w:rPr>
+    </w:lvl>
+    <w:lvl w:ilvl="2" w:tentative="1">
+      <w:start w:val="1"/>
+      <w:numFmt w:val="bullet"/>
+      <w:lvlText w:val=""/>
+      <w:lvlJc w:val="left"/>
+      <w:pPr>
+        <w:tabs>
+          <w:tab w:val="num" w:pos="2160"/>
+        </w:tabs>
+        <w:ind w:left="2160" w:hanging="360"/>
+      </w:pPr>
+      <w:rPr>
+        <w:rFonts w:ascii="Wingdings" w:hAnsi="Wingdings" w:hint="default"/>
+        <w:sz w:val="20"/>
+      </w:rPr>
+    </w:lvl>
+    <w:lvl w:ilvl="3" w:tentative="1">
+      <w:start w:val="1"/>
+      <w:numFmt w:val="bullet"/>
+      <w:lvlText w:val=""/>
+      <w:lvlJc w:val="left"/>
+      <w:pPr>
+        <w:tabs>
+          <w:tab w:val="num" w:pos="2880"/>
+        </w:tabs>
+        <w:ind w:left="2880" w:hanging="360"/>
+      </w:pPr>
+      <w:rPr>
+        <w:rFonts w:ascii="Wingdings" w:hAnsi="Wingdings" w:hint="default"/>
+        <w:sz w:val="20"/>
+      </w:rPr>
+    </w:lvl>
+    <w:lvl w:ilvl="4" w:tentative="1">
+      <w:start w:val="1"/>
+      <w:numFmt w:val="bullet"/>
+      <w:lvlText w:val=""/>
+      <w:lvlJc w:val="left"/>
+      <w:pPr>
+        <w:tabs>
+          <w:tab w:val="num" w:pos="3600"/>
+        </w:tabs>
+        <w:ind w:left="3600" w:hanging="360"/>
+      </w:pPr>
+      <w:rPr>
+        <w:rFonts w:ascii="Wingdings" w:hAnsi="Wingdings" w:hint="default"/>
+        <w:sz w:val="20"/>
+      </w:rPr>
+    </w:lvl>
+    <w:lvl w:ilvl="5" w:tentative="1">
+      <w:start w:val="1"/>
+      <w:numFmt w:val="bullet"/>
+      <w:lvlText w:val=""/>
+      <w:lvlJc w:val="left"/>
+      <w:pPr>
+        <w:tabs>
+          <w:tab w:val="num" w:pos="4320"/>
+        </w:tabs>
+        <w:ind w:left="4320" w:hanging="360"/>
+      </w:pPr>
+      <w:rPr>
+        <w:rFonts w:ascii="Wingdings" w:hAnsi="Wingdings" w:hint="default"/>
+        <w:sz w:val="20"/>
+      </w:rPr>
+    </w:lvl>
+    <w:lvl w:ilvl="6" w:tentative="1">
+      <w:start w:val="1"/>
+      <w:numFmt w:val="bullet"/>
+      <w:lvlText w:val=""/>
+      <w:lvlJc w:val="left"/>
+      <w:pPr>
+        <w:tabs>
+          <w:tab w:val="num" w:pos="5040"/>
+        </w:tabs>
+        <w:ind w:left="5040" w:hanging="360"/>
+      </w:pPr>
+      <w:rPr>
+        <w:rFonts w:ascii="Wingdings" w:hAnsi="Wingdings" w:hint="default"/>
+        <w:sz w:val="20"/>
+      </w:rPr>
+    </w:lvl>
+    <w:lvl w:ilvl="7" w:tentative="1">
+      <w:start w:val="1"/>
+      <w:numFmt w:val="bullet"/>
+      <w:lvlText w:val=""/>
+      <w:lvlJc w:val="left"/>
+      <w:pPr>
+        <w:tabs>
+          <w:tab w:val="num" w:pos="5760"/>
+        </w:tabs>
+        <w:ind w:left="5760" w:hanging="360"/>
+      </w:pPr>
+      <w:rPr>
+        <w:rFonts w:ascii="Wingdings" w:hAnsi="Wingdings" w:hint="default"/>
+        <w:sz w:val="20"/>
+      </w:rPr>
+    </w:lvl>
+    <w:lvl w:ilvl="8" w:tentative="1">
+      <w:start w:val="1"/>
+      <w:numFmt w:val="bullet"/>
+      <w:lvlText w:val=""/>
+      <w:lvlJc w:val="left"/>
+      <w:pPr>
+        <w:tabs>
+          <w:tab w:val="num" w:pos="6480"/>
+        </w:tabs>
+        <w:ind w:left="6480" w:hanging="360"/>
+      </w:pPr>
+      <w:rPr>
+        <w:rFonts w:ascii="Wingdings" w:hAnsi="Wingdings" w:hint="default"/>
+        <w:sz w:val="20"/>
+      </w:rPr>
+    </w:lvl>
+  </w:abstractNum>
+  <w:abstractNum w:abstractNumId="3" w15:restartNumberingAfterBreak="0">
+    <w:nsid w:val="438179A5"/>
+    <w:multiLevelType w:val="multilevel"/>
+    <w:tmpl w:val="1D025AC8"/>
+    <w:lvl w:ilvl="0">
+      <w:start w:val="1"/>
+      <w:numFmt w:val="bullet"/>
+      <w:lvlText w:val=""/>
+      <w:lvlJc w:val="left"/>
+      <w:pPr>
+        <w:tabs>
+          <w:tab w:val="num" w:pos="720"/>
+        </w:tabs>
+        <w:ind w:left="720" w:hanging="360"/>
+      </w:pPr>
+      <w:rPr>
+        <w:rFonts w:ascii="Symbol" w:hAnsi="Symbol" w:hint="default"/>
+        <w:sz w:val="20"/>
+      </w:rPr>
+    </w:lvl>
+    <w:lvl w:ilvl="1" w:tentative="1">
+      <w:start w:val="1"/>
+      <w:numFmt w:val="bullet"/>
+      <w:lvlText w:val="o"/>
+      <w:lvlJc w:val="left"/>
+      <w:pPr>
+        <w:tabs>
+          <w:tab w:val="num" w:pos="1440"/>
+        </w:tabs>
+        <w:ind w:left="1440" w:hanging="360"/>
+      </w:pPr>
+      <w:rPr>
+        <w:rFonts w:ascii="Courier New" w:hAnsi="Courier New" w:hint="default"/>
+        <w:sz w:val="20"/>
+      </w:rPr>
+    </w:lvl>
+    <w:lvl w:ilvl="2" w:tentative="1">
+      <w:start w:val="1"/>
+      <w:numFmt w:val="bullet"/>
+      <w:lvlText w:val=""/>
+      <w:lvlJc w:val="left"/>
+      <w:pPr>
+        <w:tabs>
+          <w:tab w:val="num" w:pos="2160"/>
+        </w:tabs>
+        <w:ind w:left="2160" w:hanging="360"/>
+      </w:pPr>
+      <w:rPr>
+        <w:rFonts w:ascii="Wingdings" w:hAnsi="Wingdings" w:hint="default"/>
+        <w:sz w:val="20"/>
+      </w:rPr>
+    </w:lvl>
+    <w:lvl w:ilvl="3" w:tentative="1">
+      <w:start w:val="1"/>
+      <w:numFmt w:val="bullet"/>
+      <w:lvlText w:val=""/>
+      <w:lvlJc w:val="left"/>
+      <w:pPr>
+        <w:tabs>
+          <w:tab w:val="num" w:pos="2880"/>
+        </w:tabs>
+        <w:ind w:left="2880" w:hanging="360"/>
+      </w:pPr>
+      <w:rPr>
+        <w:rFonts w:ascii="Wingdings" w:hAnsi="Wingdings" w:hint="default"/>
+        <w:sz w:val="20"/>
+      </w:rPr>
+    </w:lvl>
+    <w:lvl w:ilvl="4" w:tentative="1">
+      <w:start w:val="1"/>
+      <w:numFmt w:val="bullet"/>
+      <w:lvlText w:val=""/>
+      <w:lvlJc w:val="left"/>
+      <w:pPr>
+        <w:tabs>
+          <w:tab w:val="num" w:pos="3600"/>
+        </w:tabs>
+        <w:ind w:left="3600" w:hanging="360"/>
+      </w:pPr>
+      <w:rPr>
+        <w:rFonts w:ascii="Wingdings" w:hAnsi="Wingdings" w:hint="default"/>
+        <w:sz w:val="20"/>
+      </w:rPr>
+    </w:lvl>
+    <w:lvl w:ilvl="5" w:tentative="1">
+      <w:start w:val="1"/>
+      <w:numFmt w:val="bullet"/>
+      <w:lvlText w:val=""/>
+      <w:lvlJc w:val="left"/>
+      <w:pPr>
+        <w:tabs>
+          <w:tab w:val="num" w:pos="4320"/>
+        </w:tabs>
+        <w:ind w:left="4320" w:hanging="360"/>
+      </w:pPr>
+      <w:rPr>
+        <w:rFonts w:ascii="Wingdings" w:hAnsi="Wingdings" w:hint="default"/>
+        <w:sz w:val="20"/>
+      </w:rPr>
+    </w:lvl>
+    <w:lvl w:ilvl="6" w:tentative="1">
+      <w:start w:val="1"/>
+      <w:numFmt w:val="bullet"/>
+      <w:lvlText w:val=""/>
+      <w:lvlJc w:val="left"/>
+      <w:pPr>
+        <w:tabs>
+          <w:tab w:val="num" w:pos="5040"/>
+        </w:tabs>
+        <w:ind w:left="5040" w:hanging="360"/>
+      </w:pPr>
+      <w:rPr>
+        <w:rFonts w:ascii="Wingdings" w:hAnsi="Wingdings" w:hint="default"/>
+        <w:sz w:val="20"/>
+      </w:rPr>
+    </w:lvl>
+    <w:lvl w:ilvl="7" w:tentative="1">
+      <w:start w:val="1"/>
+      <w:numFmt w:val="bullet"/>
+      <w:lvlText w:val=""/>
+      <w:lvlJc w:val="left"/>
+      <w:pPr>
+        <w:tabs>
+          <w:tab w:val="num" w:pos="5760"/>
+        </w:tabs>
+        <w:ind w:left="5760" w:hanging="360"/>
+      </w:pPr>
+      <w:rPr>
+        <w:rFonts w:ascii="Wingdings" w:hAnsi="Wingdings" w:hint="default"/>
+        <w:sz w:val="20"/>
+      </w:rPr>
+    </w:lvl>
+    <w:lvl w:ilvl="8" w:tentative="1">
+      <w:start w:val="1"/>
+      <w:numFmt w:val="bullet"/>
+      <w:lvlText w:val=""/>
+      <w:lvlJc w:val="left"/>
+      <w:pPr>
+        <w:tabs>
+          <w:tab w:val="num" w:pos="6480"/>
+        </w:tabs>
+        <w:ind w:left="6480" w:hanging="360"/>
+      </w:pPr>
+      <w:rPr>
+        <w:rFonts w:ascii="Wingdings" w:hAnsi="Wingdings" w:hint="default"/>
+        <w:sz w:val="20"/>
+      </w:rPr>
+    </w:lvl>
+  </w:abstractNum>
+  <w:abstractNum w:abstractNumId="4" w15:restartNumberingAfterBreak="0">
+    <w:nsid w:val="5CB72EF2"/>
+    <w:multiLevelType w:val="multilevel"/>
+    <w:tmpl w:val="50A085CC"/>
+    <w:lvl w:ilvl="0">
+      <w:start w:val="1"/>
+      <w:numFmt w:val="bullet"/>
+      <w:lvlText w:val=""/>
+      <w:lvlJc w:val="left"/>
+      <w:pPr>
+        <w:tabs>
+          <w:tab w:val="num" w:pos="720"/>
+        </w:tabs>
+        <w:ind w:left="720" w:hanging="360"/>
+      </w:pPr>
+      <w:rPr>
+        <w:rFonts w:ascii="Symbol" w:hAnsi="Symbol" w:hint="default"/>
+        <w:sz w:val="20"/>
+      </w:rPr>
+    </w:lvl>
+    <w:lvl w:ilvl="1" w:tentative="1">
+      <w:start w:val="1"/>
+      <w:numFmt w:val="bullet"/>
+      <w:lvlText w:val="o"/>
+      <w:lvlJc w:val="left"/>
+      <w:pPr>
+        <w:tabs>
+          <w:tab w:val="num" w:pos="1440"/>
+        </w:tabs>
+        <w:ind w:left="1440" w:hanging="360"/>
+      </w:pPr>
+      <w:rPr>
+        <w:rFonts w:ascii="Courier New" w:hAnsi="Courier New" w:hint="default"/>
+        <w:sz w:val="20"/>
+      </w:rPr>
+    </w:lvl>
+    <w:lvl w:ilvl="2" w:tentative="1">
+      <w:start w:val="1"/>
+      <w:numFmt w:val="bullet"/>
+      <w:lvlText w:val=""/>
+      <w:lvlJc w:val="left"/>
+      <w:pPr>
+        <w:tabs>
+          <w:tab w:val="num" w:pos="2160"/>
+        </w:tabs>
+        <w:ind w:left="2160" w:hanging="360"/>
+      </w:pPr>
+      <w:rPr>
+        <w:rFonts w:ascii="Wingdings" w:hAnsi="Wingdings" w:hint="default"/>
+        <w:sz w:val="20"/>
+      </w:rPr>
+    </w:lvl>
+    <w:lvl w:ilvl="3" w:tentative="1">
+      <w:start w:val="1"/>
+      <w:numFmt w:val="bullet"/>
+      <w:lvlText w:val=""/>
+      <w:lvlJc w:val="left"/>
+      <w:pPr>
+        <w:tabs>
+          <w:tab w:val="num" w:pos="2880"/>
+        </w:tabs>
+        <w:ind w:left="2880" w:hanging="360"/>
+      </w:pPr>
+      <w:rPr>
+        <w:rFonts w:ascii="Wingdings" w:hAnsi="Wingdings" w:hint="default"/>
+        <w:sz w:val="20"/>
+      </w:rPr>
+    </w:lvl>
+    <w:lvl w:ilvl="4" w:tentative="1">
+      <w:start w:val="1"/>
+      <w:numFmt w:val="bullet"/>
+      <w:lvlText w:val=""/>
+      <w:lvlJc w:val="left"/>
+      <w:pPr>
+        <w:tabs>
+          <w:tab w:val="num" w:pos="3600"/>
+        </w:tabs>
+        <w:ind w:left="3600" w:hanging="360"/>
+      </w:pPr>
+      <w:rPr>
+        <w:rFonts w:ascii="Wingdings" w:hAnsi="Wingdings" w:hint="default"/>
+        <w:sz w:val="20"/>
+      </w:rPr>
+    </w:lvl>
+    <w:lvl w:ilvl="5" w:tentative="1">
+      <w:start w:val="1"/>
+      <w:numFmt w:val="bullet"/>
+      <w:lvlText w:val=""/>
+      <w:lvlJc w:val="left"/>
+      <w:pPr>
+        <w:tabs>
+          <w:tab w:val="num" w:pos="4320"/>
+        </w:tabs>
+        <w:ind w:left="4320" w:hanging="360"/>
+      </w:pPr>
+      <w:rPr>
+        <w:rFonts w:ascii="Wingdings" w:hAnsi="Wingdings" w:hint="default"/>
+        <w:sz w:val="20"/>
+      </w:rPr>
+    </w:lvl>
+    <w:lvl w:ilvl="6" w:tentative="1">
+      <w:start w:val="1"/>
+      <w:numFmt w:val="bullet"/>
+      <w:lvlText w:val=""/>
+      <w:lvlJc w:val="left"/>
+      <w:pPr>
+        <w:tabs>
+          <w:tab w:val="num" w:pos="5040"/>
+        </w:tabs>
+        <w:ind w:left="5040" w:hanging="360"/>
+      </w:pPr>
+      <w:rPr>
+        <w:rFonts w:ascii="Wingdings" w:hAnsi="Wingdings" w:hint="default"/>
+        <w:sz w:val="20"/>
+      </w:rPr>
+    </w:lvl>
+    <w:lvl w:ilvl="7" w:tentative="1">
+      <w:start w:val="1"/>
+      <w:numFmt w:val="bullet"/>
+      <w:lvlText w:val=""/>
+      <w:lvlJc w:val="left"/>
+      <w:pPr>
+        <w:tabs>
+          <w:tab w:val="num" w:pos="5760"/>
+        </w:tabs>
+        <w:ind w:left="5760" w:hanging="360"/>
+      </w:pPr>
+      <w:rPr>
+        <w:rFonts w:ascii="Wingdings" w:hAnsi="Wingdings" w:hint="default"/>
+        <w:sz w:val="20"/>
+      </w:rPr>
+    </w:lvl>
+    <w:lvl w:ilvl="8" w:tentative="1">
+      <w:start w:val="1"/>
+      <w:numFmt w:val="bullet"/>
+      <w:lvlText w:val=""/>
+      <w:lvlJc w:val="left"/>
+      <w:pPr>
+        <w:tabs>
+          <w:tab w:val="num" w:pos="6480"/>
+        </w:tabs>
+        <w:ind w:left="6480" w:hanging="360"/>
+      </w:pPr>
+      <w:rPr>
+        <w:rFonts w:ascii="Wingdings" w:hAnsi="Wingdings" w:hint="default"/>
+        <w:sz w:val="20"/>
+      </w:rPr>
+    </w:lvl>
+  </w:abstractNum>
+  <w:abstractNum w:abstractNumId="5" w15:restartNumberingAfterBreak="0">
     <w:nsid w:val="72D40227"/>
     <w:multiLevelType w:val="multilevel"/>
     <w:tmpl w:val="8B2EF404"/>
@@ -494,7 +2973,22 @@
     </w:lvl>
   </w:abstractNum>
   <w:num w:numId="1" w16cid:durableId="1676492784">
+    <w:abstractNumId w:val="5"/>
+  </w:num>
+  <w:num w:numId="2" w16cid:durableId="18167067">
     <w:abstractNumId w:val="0"/>
+  </w:num>
+  <w:num w:numId="3" w16cid:durableId="576986438">
+    <w:abstractNumId w:val="4"/>
+  </w:num>
+  <w:num w:numId="4" w16cid:durableId="529731305">
+    <w:abstractNumId w:val="3"/>
+  </w:num>
+  <w:num w:numId="5" w16cid:durableId="1071998543">
+    <w:abstractNumId w:val="1"/>
+  </w:num>
+  <w:num w:numId="6" w16cid:durableId="704252205">
+    <w:abstractNumId w:val="2"/>
   </w:num>
 </w:numbering>
 </file>
@@ -1074,6 +3568,17 @@
       <w14:ligatures w14:val="none"/>
     </w:rPr>
   </w:style>
+  <w:style w:type="character" w:styleId="aa">
+    <w:name w:val="Strong"/>
+    <w:basedOn w:val="a0"/>
+    <w:uiPriority w:val="22"/>
+    <w:qFormat/>
+    <w:rsid w:val="00F33FD2"/>
+    <w:rPr>
+      <w:b/>
+      <w:bCs/>
+    </w:rPr>
+  </w:style>
 </w:styles>
 </file>
 

</xml_diff>